<commit_message>
Added existing requrements and diagrams to SRS.
</commit_message>
<xml_diff>
--- a/doc/SRS.docx
+++ b/doc/SRS.docx
@@ -1,6 +1,6 @@
 
 <file path=word/document.xml><?xml version="1.0" encoding="utf-8"?>
-<w:document xmlns:ve="http://schemas.openxmlformats.org/markup-compatibility/2006" xmlns:o="urn:schemas-microsoft-com:office:office" xmlns:r="http://schemas.openxmlformats.org/officeDocument/2006/relationships" xmlns:m="http://schemas.openxmlformats.org/officeDocument/2006/math" xmlns:v="urn:schemas-microsoft-com:vml" xmlns:wp="http://schemas.openxmlformats.org/drawingml/2006/wordprocessingDrawing" xmlns:w10="urn:schemas-microsoft-com:office:word" xmlns:w="http://schemas.openxmlformats.org/wordprocessingml/2006/main" xmlns:wne="http://schemas.microsoft.com/office/word/2006/wordml">
+<w:document xmlns:wpc="http://schemas.microsoft.com/office/word/2010/wordprocessingCanvas" xmlns:mo="http://schemas.microsoft.com/office/mac/office/2008/main" xmlns:mc="http://schemas.openxmlformats.org/markup-compatibility/2006" xmlns:mv="urn:schemas-microsoft-com:mac:vml" xmlns:o="urn:schemas-microsoft-com:office:office" xmlns:r="http://schemas.openxmlformats.org/officeDocument/2006/relationships" xmlns:m="http://schemas.openxmlformats.org/officeDocument/2006/math" xmlns:v="urn:schemas-microsoft-com:vml" xmlns:wp14="http://schemas.microsoft.com/office/word/2010/wordprocessingDrawing" xmlns:wp="http://schemas.openxmlformats.org/drawingml/2006/wordprocessingDrawing" xmlns:w10="urn:schemas-microsoft-com:office:word" xmlns:w="http://schemas.openxmlformats.org/wordprocessingml/2006/main" xmlns:w14="http://schemas.microsoft.com/office/word/2010/wordml" xmlns:wpg="http://schemas.microsoft.com/office/word/2010/wordprocessingGroup" xmlns:wpi="http://schemas.microsoft.com/office/word/2010/wordprocessingInk" xmlns:wne="http://schemas.microsoft.com/office/word/2006/wordml" xmlns:wps="http://schemas.microsoft.com/office/word/2010/wordprocessingShape" mc:Ignorable="w14 wp14">
   <w:body>
     <w:sdt>
       <w:sdtPr>
@@ -25,7 +25,7 @@
           <w:tblPr>
             <w:tblW w:w="5000" w:type="pct"/>
             <w:jc w:val="center"/>
-            <w:tblLook w:val="04A0"/>
+            <w:tblLook w:val="04A0" w:firstRow="1" w:lastRow="0" w:firstColumn="1" w:lastColumn="0" w:noHBand="0" w:noVBand="1"/>
           </w:tblPr>
           <w:tblGrid>
             <w:gridCol w:w="9576"/>
@@ -65,9 +65,6 @@
                 </w:rPr>
                 <w:alias w:val="Title"/>
                 <w:id w:val="15524250"/>
-                <w:placeholder>
-                  <w:docPart w:val="FE48B81A423F420BAFA7101A7ECE052A"/>
-                </w:placeholder>
                 <w:dataBinding w:prefixMappings="xmlns:ns0='http://schemas.openxmlformats.org/package/2006/metadata/core-properties' xmlns:ns1='http://purl.org/dc/elements/1.1/'" w:xpath="/ns0:coreProperties[1]/ns1:title[1]" w:storeItemID="{6C3C8BC8-F283-45AE-878A-BAB7291924A1}"/>
                 <w:text/>
               </w:sdtPr>
@@ -254,7 +251,7 @@
           <w:tblPr>
             <w:tblpPr w:leftFromText="187" w:rightFromText="187" w:horzAnchor="margin" w:tblpXSpec="center" w:tblpYSpec="bottom"/>
             <w:tblW w:w="5000" w:type="pct"/>
-            <w:tblLook w:val="04A0"/>
+            <w:tblLook w:val="04A0" w:firstRow="1" w:lastRow="0" w:firstColumn="1" w:lastColumn="0" w:noHBand="0" w:noVBand="1"/>
           </w:tblPr>
           <w:tblGrid>
             <w:gridCol w:w="9576"/>
@@ -3544,57 +3541,31 @@
         <w:rPr>
           <w:highlight w:val="yellow"/>
         </w:rPr>
-        <w:t>. “</w:t>
+        <w:t>. “This subclause shall summarize the purpose and contents of this document</w:t>
       </w:r>
       <w:r>
         <w:rPr>
           <w:highlight w:val="yellow"/>
         </w:rPr>
-        <w:t xml:space="preserve">This </w:t>
-      </w:r>
-      <w:proofErr w:type="spellStart"/>
+        <w:t xml:space="preserve"> </w:t>
+      </w:r>
       <w:r>
         <w:rPr>
           <w:highlight w:val="yellow"/>
         </w:rPr>
-        <w:t>subclause</w:t>
-      </w:r>
-      <w:proofErr w:type="spellEnd"/>
+        <w:t>and shall describe any security or privacy protection considerations associated with its</w:t>
+      </w:r>
       <w:r>
         <w:rPr>
           <w:highlight w:val="yellow"/>
         </w:rPr>
-        <w:t xml:space="preserve"> shall summarize the purpose and contents of this document</w:t>
+        <w:t xml:space="preserve"> </w:t>
       </w:r>
       <w:r>
         <w:rPr>
           <w:highlight w:val="yellow"/>
         </w:rPr>
-        <w:t xml:space="preserve"> </w:t>
-      </w:r>
-      <w:r>
-        <w:rPr>
-          <w:highlight w:val="yellow"/>
-        </w:rPr>
-        <w:t>and shall describe any security or privacy protection considerations associated with its</w:t>
-      </w:r>
-      <w:r>
-        <w:rPr>
-          <w:highlight w:val="yellow"/>
-        </w:rPr>
-        <w:t xml:space="preserve"> </w:t>
-      </w:r>
-      <w:r>
-        <w:rPr>
-          <w:highlight w:val="yellow"/>
-        </w:rPr>
-        <w:t>use.</w:t>
-      </w:r>
-      <w:r>
-        <w:rPr>
-          <w:highlight w:val="yellow"/>
-        </w:rPr>
-        <w:t>"</w:t>
+        <w:t>use."</w:t>
       </w:r>
     </w:p>
     <w:p>
@@ -3655,6 +3626,45 @@
     </w:p>
     <w:p>
       <w:pPr>
+        <w:pStyle w:val="ListParagraph"/>
+        <w:ind w:left="360"/>
+      </w:pPr>
+      <w:r>
+        <w:t>Terminology note:</w:t>
+      </w:r>
+      <w:r>
+        <w:t xml:space="preserve"> the requirements below are stated in a manner that</w:t>
+      </w:r>
+      <w:r>
+        <w:t xml:space="preserve"> </w:t>
+      </w:r>
+      <w:r>
+        <w:t>the word “</w:t>
+      </w:r>
+      <w:r>
+        <w:t>shall</w:t>
+      </w:r>
+      <w:r>
+        <w:t>” means threshold and the word</w:t>
+      </w:r>
+      <w:r>
+        <w:t xml:space="preserve"> </w:t>
+      </w:r>
+      <w:r>
+        <w:t>“</w:t>
+      </w:r>
+      <w:r>
+        <w:t>should</w:t>
+      </w:r>
+      <w:r>
+        <w:t>” implies obje</w:t>
+      </w:r>
+      <w:r>
+        <w:t>ctive.  Threshold requirements represent the minimum functionality for a working wind tunnel system.  Objective requirements represent the full, desired, or advanced functionality the TunnelK team is aiming for.</w:t>
+      </w:r>
+    </w:p>
+    <w:p>
+      <w:pPr>
         <w:pStyle w:val="Heading3"/>
         <w:numPr>
           <w:ilvl w:val="1"/>
@@ -3669,16 +3679,60 @@
         <w:rPr>
           <w:rFonts w:eastAsia="Times New Roman"/>
         </w:rPr>
+        <w:lastRenderedPageBreak/>
         <w:t>Required states and modes</w:t>
       </w:r>
       <w:bookmarkEnd w:id="6"/>
     </w:p>
     <w:p>
       <w:pPr>
-        <w:ind w:left="720"/>
-      </w:pPr>
-      <w:r>
-        <w:t>3.1.1 The wind tunnel control system shall have two primary modes: air-on and air-off.</w:t>
+        <w:jc w:val="center"/>
+      </w:pPr>
+      <w:r>
+        <w:rPr>
+          <w:noProof/>
+        </w:rPr>
+        <w:drawing>
+          <wp:inline distT="0" distB="0" distL="0" distR="0" wp14:anchorId="347753E8" wp14:editId="66640C92">
+            <wp:extent cx="3644125" cy="3698631"/>
+            <wp:effectExtent l="0" t="0" r="0" b="0"/>
+            <wp:docPr id="2" name="Picture 2"/>
+            <wp:cNvGraphicFramePr>
+              <a:graphicFrameLocks xmlns:a="http://schemas.openxmlformats.org/drawingml/2006/main" noChangeAspect="1"/>
+            </wp:cNvGraphicFramePr>
+            <a:graphic xmlns:a="http://schemas.openxmlformats.org/drawingml/2006/main">
+              <a:graphicData uri="http://schemas.openxmlformats.org/drawingml/2006/picture">
+                <pic:pic xmlns:pic="http://schemas.openxmlformats.org/drawingml/2006/picture">
+                  <pic:nvPicPr>
+                    <pic:cNvPr id="0" name="use-case-diagram.png"/>
+                    <pic:cNvPicPr/>
+                  </pic:nvPicPr>
+                  <pic:blipFill>
+                    <a:blip r:embed="rId8">
+                      <a:extLst>
+                        <a:ext uri="{28A0092B-C50C-407E-A947-70E740481C1C}">
+                          <a14:useLocalDpi xmlns:a14="http://schemas.microsoft.com/office/drawing/2010/main" val="0"/>
+                        </a:ext>
+                      </a:extLst>
+                    </a:blip>
+                    <a:stretch>
+                      <a:fillRect/>
+                    </a:stretch>
+                  </pic:blipFill>
+                  <pic:spPr>
+                    <a:xfrm>
+                      <a:off x="0" y="0"/>
+                      <a:ext cx="3645042" cy="3699562"/>
+                    </a:xfrm>
+                    <a:prstGeom prst="rect">
+                      <a:avLst/>
+                    </a:prstGeom>
+                  </pic:spPr>
+                </pic:pic>
+              </a:graphicData>
+            </a:graphic>
+          </wp:inline>
+        </w:drawing>
       </w:r>
     </w:p>
     <w:p>
@@ -3697,10 +3751,276 @@
         <w:rPr>
           <w:rFonts w:eastAsia="Times New Roman"/>
         </w:rPr>
+        <w:t>Software item capability requirements</w:t>
+      </w:r>
+      <w:bookmarkEnd w:id="7"/>
+    </w:p>
+    <w:p>
+      <w:pPr>
+        <w:pStyle w:val="ListParagraph"/>
+        <w:numPr>
+          <w:ilvl w:val="2"/>
+          <w:numId w:val="9"/>
+        </w:numPr>
+      </w:pPr>
+      <w:r>
+        <w:t>The system shall implement a small-scale physical wind tunnel.</w:t>
+      </w:r>
+    </w:p>
+    <w:p>
+      <w:pPr>
+        <w:pStyle w:val="ListParagraph"/>
+        <w:numPr>
+          <w:ilvl w:val="2"/>
+          <w:numId w:val="9"/>
+        </w:numPr>
+      </w:pPr>
+      <w:r>
+        <w:t>The system shall implement a virtual wind tunnel, also known as a two-dimensional computational fluid dynamics flow solver.</w:t>
+      </w:r>
+    </w:p>
+    <w:p>
+      <w:pPr>
+        <w:pStyle w:val="ListParagraph"/>
+        <w:numPr>
+          <w:ilvl w:val="2"/>
+          <w:numId w:val="9"/>
+        </w:numPr>
+      </w:pPr>
+      <w:r>
+        <w:t>The system shall provide a "big button" interface to the physical and virtual wind tunnels.</w:t>
+      </w:r>
+    </w:p>
+    <w:p>
+      <w:pPr>
+        <w:pStyle w:val="ListParagraph"/>
+        <w:numPr>
+          <w:ilvl w:val="2"/>
+          <w:numId w:val="9"/>
+        </w:numPr>
+      </w:pPr>
+      <w:r>
+        <w:t>The system shall include method of applying input wind tunnel conditions. For example: air speed, angle of attack, temperature, et al.</w:t>
+      </w:r>
+    </w:p>
+    <w:p>
+      <w:pPr>
+        <w:pStyle w:val="ListParagraph"/>
+        <w:numPr>
+          <w:ilvl w:val="2"/>
+          <w:numId w:val="9"/>
+        </w:numPr>
+      </w:pPr>
+      <w:r>
+        <w:t>The system shall include methods for tunnel operation feedback. For example: time history plots, light-emitting diodes, et al.</w:t>
+      </w:r>
+    </w:p>
+    <w:p>
+      <w:pPr>
+        <w:pStyle w:val="ListParagraph"/>
+        <w:numPr>
+          <w:ilvl w:val="2"/>
+          <w:numId w:val="9"/>
+        </w:numPr>
+      </w:pPr>
+      <w:r>
+        <w:t>The system shall be suitable to a range of children, teenagers, and young adults in the capacity of visitors to a science center.</w:t>
+      </w:r>
+    </w:p>
+    <w:p>
+      <w:pPr>
+        <w:pStyle w:val="ListParagraph"/>
+        <w:numPr>
+          <w:ilvl w:val="2"/>
+          <w:numId w:val="9"/>
+        </w:numPr>
+      </w:pPr>
+      <w:r>
+        <w:t>The system shall be resilient to power surges.</w:t>
+      </w:r>
+    </w:p>
+    <w:p>
+      <w:pPr>
+        <w:pStyle w:val="ListParagraph"/>
+        <w:numPr>
+          <w:ilvl w:val="2"/>
+          <w:numId w:val="9"/>
+        </w:numPr>
+      </w:pPr>
+      <w:r>
+        <w:t>The wind tunnel system shall include reporting capabilities to select social networks.</w:t>
+      </w:r>
+    </w:p>
+    <w:p>
+      <w:pPr>
+        <w:pStyle w:val="ListParagraph"/>
+        <w:numPr>
+          <w:ilvl w:val="2"/>
+          <w:numId w:val="9"/>
+        </w:numPr>
+      </w:pPr>
+      <w:r>
+        <w:t>The virtual wind tunnel system shall include reporting capabilities to select social networks.</w:t>
+      </w:r>
+    </w:p>
+    <w:p>
+      <w:pPr>
+        <w:pStyle w:val="ListParagraph"/>
+        <w:numPr>
+          <w:ilvl w:val="2"/>
+          <w:numId w:val="9"/>
+        </w:numPr>
+      </w:pPr>
+      <w:r>
+        <w:t>The system shall supply automated earned value sensitivity vectors, both on demand and spontaneously.</w:t>
+      </w:r>
+    </w:p>
+    <w:p>
+      <w:pPr>
+        <w:pStyle w:val="ListParagraph"/>
+        <w:numPr>
+          <w:ilvl w:val="2"/>
+          <w:numId w:val="9"/>
+        </w:numPr>
+      </w:pPr>
+      <w:r>
+        <w:t>The system should provide a level of synchronization between the physical and virtual wind tunnels. That is, applying conditions to the physical (or virtual) wind tunnel should automatically apply conditions to the virtual (or physical) tunnel.</w:t>
+      </w:r>
+    </w:p>
+    <w:p>
+      <w:pPr>
+        <w:pStyle w:val="ListParagraph"/>
+        <w:numPr>
+          <w:ilvl w:val="2"/>
+          <w:numId w:val="9"/>
+        </w:numPr>
+      </w:pPr>
+      <w:r>
         <w:lastRenderedPageBreak/>
-        <w:t>Software item capability requirements</w:t>
-      </w:r>
-      <w:bookmarkEnd w:id="7"/>
+        <w:t>The system should include a computational geometry input method similar to a whiteboard app to the virtual tunnel via modern hand held devices.</w:t>
+      </w:r>
+    </w:p>
+    <w:p>
+      <w:pPr>
+        <w:pStyle w:val="ListParagraph"/>
+        <w:numPr>
+          <w:ilvl w:val="2"/>
+          <w:numId w:val="9"/>
+        </w:numPr>
+      </w:pPr>
+      <w:r>
+        <w:t>The project shall provide durable child proof physical controls</w:t>
+      </w:r>
+    </w:p>
+    <w:p>
+      <w:pPr>
+        <w:pStyle w:val="ListParagraph"/>
+        <w:numPr>
+          <w:ilvl w:val="2"/>
+          <w:numId w:val="9"/>
+        </w:numPr>
+      </w:pPr>
+      <w:r>
+        <w:t>The hardware and software interfaces shall be highly reliable and intuitive, suitable for use by children.</w:t>
+      </w:r>
+    </w:p>
+    <w:p>
+      <w:pPr>
+        <w:pStyle w:val="ListParagraph"/>
+        <w:numPr>
+          <w:ilvl w:val="2"/>
+          <w:numId w:val="9"/>
+        </w:numPr>
+      </w:pPr>
+      <w:r>
+        <w:t>The power on, power off, and reset procedures shall be simple enough to be performed by an untrained layperson.</w:t>
+      </w:r>
+    </w:p>
+    <w:p>
+      <w:pPr>
+        <w:pStyle w:val="ListParagraph"/>
+        <w:numPr>
+          <w:ilvl w:val="2"/>
+          <w:numId w:val="9"/>
+        </w:numPr>
+      </w:pPr>
+      <w:r>
+        <w:t>The wind tunnel shall reset itself to a default initial state after a period of no input.</w:t>
+      </w:r>
+    </w:p>
+    <w:p>
+      <w:pPr>
+        <w:pStyle w:val="ListParagraph"/>
+        <w:numPr>
+          <w:ilvl w:val="2"/>
+          <w:numId w:val="9"/>
+        </w:numPr>
+      </w:pPr>
+      <w:r>
+        <w:t>The hardware sensors and instruments used by the tunnel shall be off-the-shelf and easily obtainable a third party attempting to recreate the tunnel design.</w:t>
+      </w:r>
+    </w:p>
+    <w:p>
+      <w:pPr>
+        <w:pStyle w:val="ListParagraph"/>
+        <w:numPr>
+          <w:ilvl w:val="2"/>
+          <w:numId w:val="9"/>
+        </w:numPr>
+      </w:pPr>
+      <w:r>
+        <w:t>The software components of the system shall be open source or freely available to a third party attempting to recreate the tunnel design.</w:t>
+      </w:r>
+    </w:p>
+    <w:p>
+      <w:pPr>
+        <w:pStyle w:val="ListParagraph"/>
+        <w:numPr>
+          <w:ilvl w:val="2"/>
+          <w:numId w:val="9"/>
+        </w:numPr>
+      </w:pPr>
+      <w:r>
+        <w:t>The virtual wind tunnel should gracefully fail when given malformed inputs.</w:t>
+      </w:r>
+    </w:p>
+    <w:p>
+      <w:pPr>
+        <w:pStyle w:val="ListParagraph"/>
+        <w:numPr>
+          <w:ilvl w:val="2"/>
+          <w:numId w:val="9"/>
+        </w:numPr>
+      </w:pPr>
+      <w:r>
+        <w:t>The virtual wind tunnel should run a complete visualization and display the outputs in less than 1 minute on a modern hand held device.</w:t>
+      </w:r>
+    </w:p>
+    <w:p>
+      <w:pPr>
+        <w:pStyle w:val="ListParagraph"/>
+        <w:numPr>
+          <w:ilvl w:val="2"/>
+          <w:numId w:val="9"/>
+        </w:numPr>
+      </w:pPr>
+      <w:r>
+        <w:t>The virtual wind tunnel should provide outputs such as lift, drag, mach number, pressure, etc.</w:t>
+      </w:r>
+    </w:p>
+    <w:p>
+      <w:pPr>
+        <w:pStyle w:val="ListParagraph"/>
+        <w:numPr>
+          <w:ilvl w:val="2"/>
+          <w:numId w:val="9"/>
+        </w:numPr>
+      </w:pPr>
+      <w:r>
+        <w:t>The project should produce designs, code, and lessons learned to replicate the system by other teams.</w:t>
+      </w:r>
+      <w:bookmarkStart w:id="8" w:name="_GoBack"/>
+      <w:bookmarkEnd w:id="8"/>
     </w:p>
     <w:p>
       <w:pPr>
@@ -3713,14 +4033,14 @@
           <w:rFonts w:eastAsia="Times New Roman"/>
         </w:rPr>
       </w:pPr>
-      <w:bookmarkStart w:id="8" w:name="_Toc304895855"/>
+      <w:bookmarkStart w:id="9" w:name="_Toc304895855"/>
       <w:r>
         <w:rPr>
           <w:rFonts w:eastAsia="Times New Roman"/>
         </w:rPr>
         <w:t>Software item capability</w:t>
       </w:r>
-      <w:bookmarkEnd w:id="8"/>
+      <w:bookmarkEnd w:id="9"/>
     </w:p>
     <w:p>
       <w:pPr>
@@ -3733,14 +4053,14 @@
           <w:rFonts w:eastAsia="Times New Roman"/>
         </w:rPr>
       </w:pPr>
-      <w:bookmarkStart w:id="9" w:name="_Toc304895856"/>
+      <w:bookmarkStart w:id="10" w:name="_Toc304895856"/>
       <w:r>
         <w:rPr>
           <w:rFonts w:eastAsia="Times New Roman"/>
         </w:rPr>
         <w:t>Software item external interface requirements</w:t>
       </w:r>
-      <w:bookmarkEnd w:id="9"/>
+      <w:bookmarkEnd w:id="10"/>
     </w:p>
     <w:p>
       <w:pPr>
@@ -3753,28 +4073,66 @@
           <w:rFonts w:eastAsia="Times New Roman"/>
         </w:rPr>
       </w:pPr>
-      <w:bookmarkStart w:id="10" w:name="_Toc304895857"/>
-      <w:r>
-        <w:rPr>
-          <w:rFonts w:eastAsia="Times New Roman"/>
-        </w:rPr>
-        <w:t xml:space="preserve">Interface </w:t>
-      </w:r>
-      <w:proofErr w:type="spellStart"/>
-      <w:r>
-        <w:rPr>
-          <w:rFonts w:eastAsia="Times New Roman"/>
-        </w:rPr>
-        <w:t>identiﬁcation</w:t>
-      </w:r>
-      <w:proofErr w:type="spellEnd"/>
-      <w:r>
-        <w:rPr>
-          <w:rFonts w:eastAsia="Times New Roman"/>
-        </w:rPr>
-        <w:t xml:space="preserve"> and diagrams</w:t>
-      </w:r>
-      <w:bookmarkEnd w:id="10"/>
+      <w:bookmarkStart w:id="11" w:name="_Toc304895857"/>
+      <w:r>
+        <w:rPr>
+          <w:rFonts w:eastAsia="Times New Roman"/>
+        </w:rPr>
+        <w:t>Interface identiﬁcation and diagrams</w:t>
+      </w:r>
+      <w:bookmarkEnd w:id="11"/>
+    </w:p>
+    <w:p/>
+    <w:p>
+      <w:pPr>
+        <w:jc w:val="center"/>
+      </w:pPr>
+      <w:r>
+        <w:rPr>
+          <w:noProof/>
+        </w:rPr>
+        <w:drawing>
+          <wp:inline distT="0" distB="0" distL="0" distR="0" wp14:anchorId="4D3A0842" wp14:editId="55A05296">
+            <wp:extent cx="3459773" cy="2644361"/>
+            <wp:effectExtent l="0" t="0" r="0" b="0"/>
+            <wp:docPr id="1" name="Picture 1"/>
+            <wp:cNvGraphicFramePr>
+              <a:graphicFrameLocks xmlns:a="http://schemas.openxmlformats.org/drawingml/2006/main" noChangeAspect="1"/>
+            </wp:cNvGraphicFramePr>
+            <a:graphic xmlns:a="http://schemas.openxmlformats.org/drawingml/2006/main">
+              <a:graphicData uri="http://schemas.openxmlformats.org/drawingml/2006/picture">
+                <pic:pic xmlns:pic="http://schemas.openxmlformats.org/drawingml/2006/picture">
+                  <pic:nvPicPr>
+                    <pic:cNvPr id="0" name="Architectural Diagram.png"/>
+                    <pic:cNvPicPr/>
+                  </pic:nvPicPr>
+                  <pic:blipFill>
+                    <a:blip r:embed="rId9">
+                      <a:extLst>
+                        <a:ext uri="{28A0092B-C50C-407E-A947-70E740481C1C}">
+                          <a14:useLocalDpi xmlns:a14="http://schemas.microsoft.com/office/drawing/2010/main" val="0"/>
+                        </a:ext>
+                      </a:extLst>
+                    </a:blip>
+                    <a:stretch>
+                      <a:fillRect/>
+                    </a:stretch>
+                  </pic:blipFill>
+                  <pic:spPr>
+                    <a:xfrm>
+                      <a:off x="0" y="0"/>
+                      <a:ext cx="3461934" cy="2646012"/>
+                    </a:xfrm>
+                    <a:prstGeom prst="rect">
+                      <a:avLst/>
+                    </a:prstGeom>
+                  </pic:spPr>
+                </pic:pic>
+              </a:graphicData>
+            </a:graphic>
+          </wp:inline>
+        </w:drawing>
+      </w:r>
     </w:p>
     <w:p>
       <w:pPr>
@@ -3787,34 +4145,21 @@
           <w:rFonts w:eastAsia="Times New Roman"/>
         </w:rPr>
       </w:pPr>
-      <w:bookmarkStart w:id="11" w:name="_Toc304895858"/>
-      <w:r>
-        <w:rPr>
-          <w:rFonts w:eastAsia="Times New Roman"/>
-        </w:rPr>
+      <w:bookmarkStart w:id="12" w:name="_Toc304895858"/>
+      <w:r>
+        <w:rPr>
+          <w:rFonts w:eastAsia="Times New Roman"/>
+        </w:rPr>
+        <w:lastRenderedPageBreak/>
         <w:t>Projec</w:t>
       </w:r>
       <w:r>
         <w:rPr>
           <w:rFonts w:eastAsia="Times New Roman"/>
         </w:rPr>
-        <w:t xml:space="preserve">t-unique </w:t>
-      </w:r>
-      <w:proofErr w:type="spellStart"/>
-      <w:r>
-        <w:rPr>
-          <w:rFonts w:eastAsia="Times New Roman"/>
-        </w:rPr>
-        <w:t>identiﬁer</w:t>
-      </w:r>
-      <w:proofErr w:type="spellEnd"/>
-      <w:r>
-        <w:rPr>
-          <w:rFonts w:eastAsia="Times New Roman"/>
-        </w:rPr>
-        <w:t xml:space="preserve"> of interface</w:t>
-      </w:r>
-      <w:bookmarkEnd w:id="11"/>
+        <w:t>t-unique identiﬁer of interface</w:t>
+      </w:r>
+      <w:bookmarkEnd w:id="12"/>
     </w:p>
     <w:p>
       <w:pPr>
@@ -3827,7 +4172,7 @@
           <w:rFonts w:eastAsia="Times New Roman"/>
         </w:rPr>
       </w:pPr>
-      <w:bookmarkStart w:id="12" w:name="_Toc304895859"/>
+      <w:bookmarkStart w:id="13" w:name="_Toc304895859"/>
       <w:r>
         <w:rPr>
           <w:rFonts w:eastAsia="Times New Roman"/>
@@ -3840,7 +4185,7 @@
         </w:rPr>
         <w:t>irements</w:t>
       </w:r>
-      <w:bookmarkEnd w:id="12"/>
+      <w:bookmarkEnd w:id="13"/>
     </w:p>
     <w:p>
       <w:pPr>
@@ -3853,14 +4198,14 @@
           <w:rFonts w:eastAsia="Times New Roman"/>
         </w:rPr>
       </w:pPr>
-      <w:bookmarkStart w:id="13" w:name="_Toc304895860"/>
+      <w:bookmarkStart w:id="14" w:name="_Toc304895860"/>
       <w:r>
         <w:rPr>
           <w:rFonts w:eastAsia="Times New Roman"/>
         </w:rPr>
         <w:t>Software item internal data requirements</w:t>
       </w:r>
-      <w:bookmarkEnd w:id="13"/>
+      <w:bookmarkEnd w:id="14"/>
     </w:p>
     <w:p>
       <w:pPr>
@@ -3873,14 +4218,14 @@
           <w:rFonts w:eastAsia="Times New Roman"/>
         </w:rPr>
       </w:pPr>
-      <w:bookmarkStart w:id="14" w:name="_Toc304895861"/>
+      <w:bookmarkStart w:id="15" w:name="_Toc304895861"/>
       <w:r>
         <w:rPr>
           <w:rFonts w:eastAsia="Times New Roman"/>
         </w:rPr>
         <w:t>Adaptation requirements</w:t>
       </w:r>
-      <w:bookmarkEnd w:id="14"/>
+      <w:bookmarkEnd w:id="15"/>
     </w:p>
     <w:p>
       <w:pPr>
@@ -3893,14 +4238,14 @@
           <w:rFonts w:eastAsia="Times New Roman"/>
         </w:rPr>
       </w:pPr>
-      <w:bookmarkStart w:id="15" w:name="_Toc304895862"/>
+      <w:bookmarkStart w:id="16" w:name="_Toc304895862"/>
       <w:r>
         <w:rPr>
           <w:rFonts w:eastAsia="Times New Roman"/>
         </w:rPr>
         <w:t>Safety requirements</w:t>
       </w:r>
-      <w:bookmarkEnd w:id="15"/>
+      <w:bookmarkEnd w:id="16"/>
     </w:p>
     <w:p>
       <w:pPr>
@@ -3913,14 +4258,14 @@
           <w:rFonts w:eastAsia="Times New Roman"/>
         </w:rPr>
       </w:pPr>
-      <w:bookmarkStart w:id="16" w:name="_Toc304895863"/>
+      <w:bookmarkStart w:id="17" w:name="_Toc304895863"/>
       <w:r>
         <w:rPr>
           <w:rFonts w:eastAsia="Times New Roman"/>
         </w:rPr>
         <w:t>Security and privacy protection requirements</w:t>
       </w:r>
-      <w:bookmarkEnd w:id="16"/>
+      <w:bookmarkEnd w:id="17"/>
     </w:p>
     <w:p>
       <w:pPr>
@@ -3933,14 +4278,14 @@
           <w:rFonts w:eastAsia="Times New Roman"/>
         </w:rPr>
       </w:pPr>
-      <w:bookmarkStart w:id="17" w:name="_Toc304895864"/>
+      <w:bookmarkStart w:id="18" w:name="_Toc304895864"/>
       <w:r>
         <w:rPr>
           <w:rFonts w:eastAsia="Times New Roman"/>
         </w:rPr>
         <w:t>Software item environment requirements</w:t>
       </w:r>
-      <w:bookmarkEnd w:id="17"/>
+      <w:bookmarkEnd w:id="18"/>
     </w:p>
     <w:p>
       <w:pPr>
@@ -3953,14 +4298,14 @@
           <w:rFonts w:eastAsia="Times New Roman"/>
         </w:rPr>
       </w:pPr>
-      <w:bookmarkStart w:id="18" w:name="_Toc304895865"/>
+      <w:bookmarkStart w:id="19" w:name="_Toc304895865"/>
       <w:r>
         <w:rPr>
           <w:rFonts w:eastAsia="Times New Roman"/>
         </w:rPr>
         <w:t>Computer resource requirements</w:t>
       </w:r>
-      <w:bookmarkEnd w:id="18"/>
+      <w:bookmarkEnd w:id="19"/>
     </w:p>
     <w:p>
       <w:pPr>
@@ -3973,14 +4318,14 @@
           <w:rFonts w:eastAsia="Times New Roman"/>
         </w:rPr>
       </w:pPr>
-      <w:bookmarkStart w:id="19" w:name="_Toc304895866"/>
+      <w:bookmarkStart w:id="20" w:name="_Toc304895866"/>
       <w:r>
         <w:rPr>
           <w:rFonts w:eastAsia="Times New Roman"/>
         </w:rPr>
         <w:t>Computer hardware requirements</w:t>
       </w:r>
-      <w:bookmarkEnd w:id="19"/>
+      <w:bookmarkEnd w:id="20"/>
     </w:p>
     <w:p>
       <w:pPr>
@@ -3993,14 +4338,14 @@
           <w:rFonts w:eastAsia="Times New Roman"/>
         </w:rPr>
       </w:pPr>
-      <w:bookmarkStart w:id="20" w:name="_Toc304895867"/>
+      <w:bookmarkStart w:id="21" w:name="_Toc304895867"/>
       <w:r>
         <w:rPr>
           <w:rFonts w:eastAsia="Times New Roman"/>
         </w:rPr>
         <w:t>Computer hardware resource utilization requirements</w:t>
       </w:r>
-      <w:bookmarkEnd w:id="20"/>
+      <w:bookmarkEnd w:id="21"/>
     </w:p>
     <w:p>
       <w:pPr>
@@ -4013,14 +4358,14 @@
           <w:rFonts w:eastAsia="Times New Roman"/>
         </w:rPr>
       </w:pPr>
-      <w:bookmarkStart w:id="21" w:name="_Toc304895868"/>
+      <w:bookmarkStart w:id="22" w:name="_Toc304895868"/>
       <w:r>
         <w:rPr>
           <w:rFonts w:eastAsia="Times New Roman"/>
         </w:rPr>
         <w:t>Computer software requirements</w:t>
       </w:r>
-      <w:bookmarkEnd w:id="21"/>
+      <w:bookmarkEnd w:id="22"/>
     </w:p>
     <w:p>
       <w:pPr>
@@ -4033,14 +4378,14 @@
           <w:rFonts w:eastAsia="Times New Roman"/>
         </w:rPr>
       </w:pPr>
-      <w:bookmarkStart w:id="22" w:name="_Toc304895869"/>
+      <w:bookmarkStart w:id="23" w:name="_Toc304895869"/>
       <w:r>
         <w:rPr>
           <w:rFonts w:eastAsia="Times New Roman"/>
         </w:rPr>
         <w:t>Computer communications requirements</w:t>
       </w:r>
-      <w:bookmarkEnd w:id="22"/>
+      <w:bookmarkEnd w:id="23"/>
     </w:p>
     <w:p>
       <w:pPr>
@@ -4053,14 +4398,14 @@
           <w:rFonts w:eastAsia="Times New Roman"/>
         </w:rPr>
       </w:pPr>
-      <w:bookmarkStart w:id="23" w:name="_Toc304895870"/>
+      <w:bookmarkStart w:id="24" w:name="_Toc304895870"/>
       <w:r>
         <w:rPr>
           <w:rFonts w:eastAsia="Times New Roman"/>
         </w:rPr>
         <w:t>Software quality factors</w:t>
       </w:r>
-      <w:bookmarkEnd w:id="23"/>
+      <w:bookmarkEnd w:id="24"/>
     </w:p>
     <w:p>
       <w:pPr>
@@ -4073,14 +4418,14 @@
           <w:rFonts w:eastAsia="Times New Roman"/>
         </w:rPr>
       </w:pPr>
-      <w:bookmarkStart w:id="24" w:name="_Toc304895871"/>
+      <w:bookmarkStart w:id="25" w:name="_Toc304895871"/>
       <w:r>
         <w:rPr>
           <w:rFonts w:eastAsia="Times New Roman"/>
         </w:rPr>
         <w:t>Design and implementation constraints</w:t>
       </w:r>
-      <w:bookmarkEnd w:id="24"/>
+      <w:bookmarkEnd w:id="25"/>
     </w:p>
     <w:p>
       <w:pPr>
@@ -4093,14 +4438,14 @@
           <w:rFonts w:eastAsia="Times New Roman"/>
         </w:rPr>
       </w:pPr>
-      <w:bookmarkStart w:id="25" w:name="_Toc304895872"/>
+      <w:bookmarkStart w:id="26" w:name="_Toc304895872"/>
       <w:r>
         <w:rPr>
           <w:rFonts w:eastAsia="Times New Roman"/>
         </w:rPr>
         <w:t>Personnel-related requirements</w:t>
       </w:r>
-      <w:bookmarkEnd w:id="25"/>
+      <w:bookmarkEnd w:id="26"/>
     </w:p>
     <w:p>
       <w:pPr>
@@ -4113,14 +4458,14 @@
           <w:rFonts w:eastAsia="Times New Roman"/>
         </w:rPr>
       </w:pPr>
-      <w:bookmarkStart w:id="26" w:name="_Toc304895873"/>
+      <w:bookmarkStart w:id="27" w:name="_Toc304895873"/>
       <w:r>
         <w:rPr>
           <w:rFonts w:eastAsia="Times New Roman"/>
         </w:rPr>
         <w:t>Training-related requirements</w:t>
       </w:r>
-      <w:bookmarkEnd w:id="26"/>
+      <w:bookmarkEnd w:id="27"/>
     </w:p>
     <w:p>
       <w:pPr>
@@ -4133,14 +4478,14 @@
           <w:rFonts w:eastAsia="Times New Roman"/>
         </w:rPr>
       </w:pPr>
-      <w:bookmarkStart w:id="27" w:name="_Toc304895874"/>
+      <w:bookmarkStart w:id="28" w:name="_Toc304895874"/>
       <w:r>
         <w:rPr>
           <w:rFonts w:eastAsia="Times New Roman"/>
         </w:rPr>
         <w:t>Logistics-related requirements</w:t>
       </w:r>
-      <w:bookmarkEnd w:id="27"/>
+      <w:bookmarkEnd w:id="28"/>
     </w:p>
     <w:p>
       <w:pPr>
@@ -4153,14 +4498,14 @@
           <w:rFonts w:eastAsia="Times New Roman"/>
         </w:rPr>
       </w:pPr>
-      <w:bookmarkStart w:id="28" w:name="_Toc304895875"/>
+      <w:bookmarkStart w:id="29" w:name="_Toc304895875"/>
       <w:r>
         <w:rPr>
           <w:rFonts w:eastAsia="Times New Roman"/>
         </w:rPr>
         <w:t>Other requirements</w:t>
       </w:r>
-      <w:bookmarkEnd w:id="28"/>
+      <w:bookmarkEnd w:id="29"/>
     </w:p>
     <w:p>
       <w:pPr>
@@ -4173,14 +4518,14 @@
           <w:rFonts w:eastAsia="Times New Roman"/>
         </w:rPr>
       </w:pPr>
-      <w:bookmarkStart w:id="29" w:name="_Toc304895876"/>
+      <w:bookmarkStart w:id="30" w:name="_Toc304895876"/>
       <w:r>
         <w:rPr>
           <w:rFonts w:eastAsia="Times New Roman"/>
         </w:rPr>
         <w:t>Packaging requirements</w:t>
       </w:r>
-      <w:bookmarkEnd w:id="29"/>
+      <w:bookmarkEnd w:id="30"/>
     </w:p>
     <w:p>
       <w:pPr>
@@ -4193,14 +4538,14 @@
           <w:rFonts w:eastAsia="Times New Roman"/>
         </w:rPr>
       </w:pPr>
-      <w:bookmarkStart w:id="30" w:name="_Toc304895877"/>
+      <w:bookmarkStart w:id="31" w:name="_Toc304895877"/>
       <w:r>
         <w:rPr>
           <w:rFonts w:eastAsia="Times New Roman"/>
         </w:rPr>
         <w:t>Precedence and criticality of requirements</w:t>
       </w:r>
-      <w:bookmarkEnd w:id="30"/>
+      <w:bookmarkEnd w:id="31"/>
     </w:p>
     <w:p>
       <w:pPr>
@@ -4213,7 +4558,7 @@
           <w:rFonts w:eastAsia="Times New Roman"/>
         </w:rPr>
       </w:pPr>
-      <w:bookmarkStart w:id="31" w:name="_Toc304895878"/>
+      <w:bookmarkStart w:id="32" w:name="_Toc304895878"/>
       <w:r>
         <w:rPr>
           <w:rFonts w:eastAsia="Times New Roman"/>
@@ -4226,7 +4571,7 @@
         </w:rPr>
         <w:t xml:space="preserve"> provisions</w:t>
       </w:r>
-      <w:bookmarkEnd w:id="31"/>
+      <w:bookmarkEnd w:id="32"/>
     </w:p>
     <w:p>
       <w:pPr>
@@ -4239,14 +4584,14 @@
           <w:rFonts w:eastAsia="Times New Roman"/>
         </w:rPr>
       </w:pPr>
-      <w:bookmarkStart w:id="32" w:name="_Toc304895879"/>
+      <w:bookmarkStart w:id="33" w:name="_Toc304895879"/>
       <w:r>
         <w:rPr>
           <w:rFonts w:eastAsia="Times New Roman"/>
         </w:rPr>
         <w:t>Requirements traceability</w:t>
       </w:r>
-      <w:bookmarkEnd w:id="32"/>
+      <w:bookmarkEnd w:id="33"/>
     </w:p>
     <w:p>
       <w:pPr>
@@ -4259,15 +4604,14 @@
           <w:rFonts w:eastAsia="Times New Roman"/>
         </w:rPr>
       </w:pPr>
-      <w:bookmarkStart w:id="33" w:name="_Toc304895880"/>
-      <w:r>
-        <w:rPr>
-          <w:rFonts w:eastAsia="Times New Roman"/>
-        </w:rPr>
-        <w:lastRenderedPageBreak/>
+      <w:bookmarkStart w:id="34" w:name="_Toc304895880"/>
+      <w:r>
+        <w:rPr>
+          <w:rFonts w:eastAsia="Times New Roman"/>
+        </w:rPr>
         <w:t>Notes</w:t>
       </w:r>
-      <w:bookmarkEnd w:id="33"/>
+      <w:bookmarkEnd w:id="34"/>
     </w:p>
     <w:p>
       <w:pPr>
@@ -4280,7 +4624,7 @@
           <w:rFonts w:eastAsia="Times New Roman"/>
         </w:rPr>
       </w:pPr>
-      <w:bookmarkStart w:id="34" w:name="_Toc304895881"/>
+      <w:bookmarkStart w:id="35" w:name="_Toc304895881"/>
       <w:r>
         <w:rPr>
           <w:rFonts w:eastAsia="Times New Roman"/>
@@ -4293,7 +4637,7 @@
         </w:rPr>
         <w:t>s</w:t>
       </w:r>
-      <w:bookmarkEnd w:id="34"/>
+      <w:bookmarkEnd w:id="35"/>
     </w:p>
     <w:sectPr>
       <w:pgSz w:w="12240" w:h="15840"/>
@@ -4307,7 +4651,7 @@
 </file>
 
 <file path=word/numbering.xml><?xml version="1.0" encoding="utf-8"?>
-<w:numbering xmlns:ve="http://schemas.openxmlformats.org/markup-compatibility/2006" xmlns:o="urn:schemas-microsoft-com:office:office" xmlns:r="http://schemas.openxmlformats.org/officeDocument/2006/relationships" xmlns:m="http://schemas.openxmlformats.org/officeDocument/2006/math" xmlns:v="urn:schemas-microsoft-com:vml" xmlns:wp="http://schemas.openxmlformats.org/drawingml/2006/wordprocessingDrawing" xmlns:w10="urn:schemas-microsoft-com:office:word" xmlns:w="http://schemas.openxmlformats.org/wordprocessingml/2006/main" xmlns:wne="http://schemas.microsoft.com/office/word/2006/wordml">
+<w:numbering xmlns:wpc="http://schemas.microsoft.com/office/word/2010/wordprocessingCanvas" xmlns:mo="http://schemas.microsoft.com/office/mac/office/2008/main" xmlns:mc="http://schemas.openxmlformats.org/markup-compatibility/2006" xmlns:mv="urn:schemas-microsoft-com:mac:vml" xmlns:o="urn:schemas-microsoft-com:office:office" xmlns:r="http://schemas.openxmlformats.org/officeDocument/2006/relationships" xmlns:m="http://schemas.openxmlformats.org/officeDocument/2006/math" xmlns:v="urn:schemas-microsoft-com:vml" xmlns:wp14="http://schemas.microsoft.com/office/word/2010/wordprocessingDrawing" xmlns:wp="http://schemas.openxmlformats.org/drawingml/2006/wordprocessingDrawing" xmlns:w10="urn:schemas-microsoft-com:office:word" xmlns:w="http://schemas.openxmlformats.org/wordprocessingml/2006/main" xmlns:w14="http://schemas.microsoft.com/office/word/2010/wordml" xmlns:wpg="http://schemas.microsoft.com/office/word/2010/wordprocessingGroup" xmlns:wpi="http://schemas.microsoft.com/office/word/2010/wordprocessingInk" xmlns:wne="http://schemas.microsoft.com/office/word/2006/wordml" xmlns:wps="http://schemas.microsoft.com/office/word/2010/wordprocessingShape" mc:Ignorable="w14 wp14">
   <w:abstractNum w:abstractNumId="0">
     <w:nsid w:val="078408BC"/>
     <w:multiLevelType w:val="multilevel"/>
@@ -5200,7 +5544,7 @@
 </file>
 
 <file path=word/styles.xml><?xml version="1.0" encoding="utf-8"?>
-<w:styles xmlns:r="http://schemas.openxmlformats.org/officeDocument/2006/relationships" xmlns:w="http://schemas.openxmlformats.org/wordprocessingml/2006/main">
+<w:styles xmlns:mc="http://schemas.openxmlformats.org/markup-compatibility/2006" xmlns:r="http://schemas.openxmlformats.org/officeDocument/2006/relationships" xmlns:w="http://schemas.openxmlformats.org/wordprocessingml/2006/main" xmlns:w14="http://schemas.microsoft.com/office/word/2010/wordml" mc:Ignorable="w14">
   <w:docDefaults>
     <w:rPrDefault>
       <w:rPr>
@@ -5216,7 +5560,7 @@
       </w:pPr>
     </w:pPrDefault>
   </w:docDefaults>
-  <w:latentStyles w:defLockedState="0" w:defUIPriority="99" w:defSemiHidden="1" w:defUnhideWhenUsed="1" w:defQFormat="0" w:count="267">
+  <w:latentStyles w:defLockedState="0" w:defUIPriority="99" w:defSemiHidden="1" w:defUnhideWhenUsed="1" w:defQFormat="0" w:count="276">
     <w:lsdException w:name="Normal" w:semiHidden="0" w:uiPriority="0" w:unhideWhenUsed="0" w:qFormat="1"/>
     <w:lsdException w:name="heading 1" w:semiHidden="0" w:uiPriority="9" w:unhideWhenUsed="0" w:qFormat="1"/>
     <w:lsdException w:name="heading 2" w:uiPriority="9" w:qFormat="1"/>
@@ -5440,7 +5784,6 @@
     <w:uiPriority w:val="99"/>
     <w:semiHidden/>
     <w:unhideWhenUsed/>
-    <w:qFormat/>
     <w:tblPr>
       <w:tblInd w:w="0" w:type="dxa"/>
       <w:tblCellMar>
@@ -5687,122 +6030,20 @@
 </w:styles>
 </file>
 
-<file path=word/glossary/document.xml><?xml version="1.0" encoding="utf-8"?>
-<w:glossaryDocument xmlns:ve="http://schemas.openxmlformats.org/markup-compatibility/2006" xmlns:o="urn:schemas-microsoft-com:office:office" xmlns:r="http://schemas.openxmlformats.org/officeDocument/2006/relationships" xmlns:m="http://schemas.openxmlformats.org/officeDocument/2006/math" xmlns:v="urn:schemas-microsoft-com:vml" xmlns:wp="http://schemas.openxmlformats.org/drawingml/2006/wordprocessingDrawing" xmlns:w10="urn:schemas-microsoft-com:office:word" xmlns:w="http://schemas.openxmlformats.org/wordprocessingml/2006/main" xmlns:wne="http://schemas.microsoft.com/office/word/2006/wordml">
-  <w:docParts/>
-</w:glossaryDocument>
-</file>
-
-<file path=word/glossary/fontTable.xml><?xml version="1.0" encoding="utf-8"?>
-<w:fonts xmlns:r="http://schemas.openxmlformats.org/officeDocument/2006/relationships" xmlns:w="http://schemas.openxmlformats.org/wordprocessingml/2006/main">
-  <w:font w:name="Symbol">
-    <w:panose1 w:val="05050102010706020507"/>
-    <w:charset w:val="02"/>
-    <w:family w:val="roman"/>
-    <w:pitch w:val="variable"/>
-    <w:sig w:usb0="00000000" w:usb1="10000000" w:usb2="00000000" w:usb3="00000000" w:csb0="80000000" w:csb1="00000000"/>
-  </w:font>
-  <w:font w:name="Times New Roman">
-    <w:panose1 w:val="02020603050405020304"/>
-    <w:charset w:val="00"/>
-    <w:family w:val="roman"/>
-    <w:pitch w:val="variable"/>
-    <w:sig w:usb0="E0002AFF" w:usb1="C0007841" w:usb2="00000009" w:usb3="00000000" w:csb0="000001FF" w:csb1="00000000"/>
-  </w:font>
-  <w:font w:name="Courier New">
-    <w:panose1 w:val="02070309020205020404"/>
-    <w:charset w:val="00"/>
-    <w:family w:val="modern"/>
-    <w:pitch w:val="fixed"/>
-    <w:sig w:usb0="E0002AFF" w:usb1="C0007843" w:usb2="00000009" w:usb3="00000000" w:csb0="000001FF" w:csb1="00000000"/>
-  </w:font>
-  <w:font w:name="Wingdings">
-    <w:panose1 w:val="05000000000000000000"/>
-    <w:charset w:val="02"/>
-    <w:family w:val="auto"/>
-    <w:pitch w:val="variable"/>
-    <w:sig w:usb0="00000000" w:usb1="10000000" w:usb2="00000000" w:usb3="00000000" w:csb0="80000000" w:csb1="00000000"/>
-  </w:font>
-  <w:font w:name="Calibri">
-    <w:panose1 w:val="020F0502020204030204"/>
-    <w:charset w:val="00"/>
-    <w:family w:val="swiss"/>
-    <w:pitch w:val="variable"/>
-    <w:sig w:usb0="A00002EF" w:usb1="4000207B" w:usb2="00000000" w:usb3="00000000" w:csb0="0000009F" w:csb1="00000000"/>
-  </w:font>
-  <w:font w:name="Cambria">
-    <w:panose1 w:val="02040503050406030204"/>
-    <w:charset w:val="00"/>
-    <w:family w:val="roman"/>
-    <w:pitch w:val="variable"/>
-    <w:sig w:usb0="A00002EF" w:usb1="4000004B" w:usb2="00000000" w:usb3="00000000" w:csb0="0000009F" w:csb1="00000000"/>
-  </w:font>
-  <w:font w:name="Tahoma">
-    <w:panose1 w:val="020B0604030504040204"/>
-    <w:charset w:val="00"/>
-    <w:family w:val="swiss"/>
-    <w:pitch w:val="variable"/>
-    <w:sig w:usb0="E1002EFF" w:usb1="C000605B" w:usb2="00000029" w:usb3="00000000" w:csb0="000101FF" w:csb1="00000000"/>
-  </w:font>
-</w:fonts>
-</file>
-
-<file path=word/glossary/settings.xml><?xml version="1.0" encoding="utf-8"?>
-<w:settings xmlns:o="urn:schemas-microsoft-com:office:office" xmlns:r="http://schemas.openxmlformats.org/officeDocument/2006/relationships" xmlns:m="http://schemas.openxmlformats.org/officeDocument/2006/math" xmlns:v="urn:schemas-microsoft-com:vml" xmlns:w10="urn:schemas-microsoft-com:office:word" xmlns:w="http://schemas.openxmlformats.org/wordprocessingml/2006/main" xmlns:sl="http://schemas.openxmlformats.org/schemaLibrary/2006/main">
-  <w:view w:val="normal"/>
-  <w:defaultTabStop w:val="720"/>
-  <w:characterSpacingControl w:val="doNotCompress"/>
-  <w:compat>
-    <w:useFELayout/>
-  </w:compat>
-  <w:rsids>
-    <w:rsidRoot w:val="003C643F"/>
-    <w:rsid w:val="000A703A"/>
-    <w:rsid w:val="00252C64"/>
-    <w:rsid w:val="00314014"/>
-    <w:rsid w:val="00337BDD"/>
-    <w:rsid w:val="003C643F"/>
-    <w:rsid w:val="00D51807"/>
-    <w:rsid w:val="00F80FDE"/>
-  </w:rsids>
-  <m:mathPr>
-    <m:mathFont m:val="Cambria Math"/>
-    <m:brkBin m:val="before"/>
-    <m:brkBinSub m:val="--"/>
-    <m:smallFrac m:val="off"/>
-    <m:dispDef/>
-    <m:lMargin m:val="0"/>
-    <m:rMargin m:val="0"/>
-    <m:defJc m:val="centerGroup"/>
-    <m:wrapIndent m:val="1440"/>
-    <m:intLim m:val="subSup"/>
-    <m:naryLim m:val="undOvr"/>
-  </m:mathPr>
-  <w:themeFontLang w:val="en-US"/>
-  <w:clrSchemeMapping w:bg1="light1" w:t1="dark1" w:bg2="light2" w:t2="dark2" w:accent1="accent1" w:accent2="accent2" w:accent3="accent3" w:accent4="accent4" w:accent5="accent5" w:accent6="accent6" w:hyperlink="hyperlink" w:followedHyperlink="followedHyperlink"/>
-  <w:decimalSymbol w:val="."/>
-  <w:listSeparator w:val=","/>
-</w:settings>
-</file>
-
-<file path=word/glossary/styles.xml><?xml version="1.0" encoding="utf-8"?>
-<w:styles xmlns:r="http://schemas.openxmlformats.org/officeDocument/2006/relationships" xmlns:w="http://schemas.openxmlformats.org/wordprocessingml/2006/main">
+<file path=word/stylesWithEffects.xml><?xml version="1.0" encoding="utf-8"?>
+<w:styles xmlns:wpc="http://schemas.microsoft.com/office/word/2010/wordprocessingCanvas" xmlns:mo="http://schemas.microsoft.com/office/mac/office/2008/main" xmlns:mc="http://schemas.openxmlformats.org/markup-compatibility/2006" xmlns:mv="urn:schemas-microsoft-com:mac:vml" xmlns:o="urn:schemas-microsoft-com:office:office" xmlns:r="http://schemas.openxmlformats.org/officeDocument/2006/relationships" xmlns:m="http://schemas.openxmlformats.org/officeDocument/2006/math" xmlns:v="urn:schemas-microsoft-com:vml" xmlns:wp14="http://schemas.microsoft.com/office/word/2010/wordprocessingDrawing" xmlns:wp="http://schemas.openxmlformats.org/drawingml/2006/wordprocessingDrawing" xmlns:w10="urn:schemas-microsoft-com:office:word" xmlns:w="http://schemas.openxmlformats.org/wordprocessingml/2006/main" xmlns:w14="http://schemas.microsoft.com/office/word/2010/wordml" xmlns:wpg="http://schemas.microsoft.com/office/word/2010/wordprocessingGroup" xmlns:wpi="http://schemas.microsoft.com/office/word/2010/wordprocessingInk" xmlns:wne="http://schemas.microsoft.com/office/word/2006/wordml" xmlns:wps="http://schemas.microsoft.com/office/word/2010/wordprocessingShape" mc:Ignorable="w14 wp14">
   <w:docDefaults>
     <w:rPrDefault>
       <w:rPr>
         <w:rFonts w:asciiTheme="minorHAnsi" w:eastAsiaTheme="minorEastAsia" w:hAnsiTheme="minorHAnsi" w:cstheme="minorBidi"/>
-        <w:sz w:val="22"/>
-        <w:szCs w:val="22"/>
-        <w:lang w:val="en-US" w:eastAsia="en-US" w:bidi="ar-SA"/>
+        <w:sz w:val="24"/>
+        <w:szCs w:val="24"/>
+        <w:lang w:val="en-US" w:eastAsia="ja-JP" w:bidi="ar-SA"/>
       </w:rPr>
     </w:rPrDefault>
-    <w:pPrDefault>
-      <w:pPr>
-        <w:spacing w:after="200" w:line="276" w:lineRule="auto"/>
-      </w:pPr>
-    </w:pPrDefault>
+    <w:pPrDefault/>
   </w:docDefaults>
-  <w:latentStyles w:defLockedState="0" w:defUIPriority="99" w:defSemiHidden="1" w:defUnhideWhenUsed="1" w:defQFormat="0" w:count="267">
+  <w:latentStyles w:defLockedState="0" w:defUIPriority="99" w:defSemiHidden="1" w:defUnhideWhenUsed="1" w:defQFormat="0" w:count="276">
     <w:lsdException w:name="Normal" w:semiHidden="0" w:uiPriority="0" w:unhideWhenUsed="0" w:qFormat="1"/>
     <w:lsdException w:name="heading 1" w:semiHidden="0" w:uiPriority="9" w:unhideWhenUsed="0" w:qFormat="1"/>
     <w:lsdException w:name="heading 2" w:uiPriority="9" w:qFormat="1"/>
@@ -5944,7 +6185,6 @@
   <w:style w:type="paragraph" w:default="1" w:styleId="Normal">
     <w:name w:val="Normal"/>
     <w:qFormat/>
-    <w:rsid w:val="00252C64"/>
   </w:style>
   <w:style w:type="character" w:default="1" w:styleId="DefaultParagraphFont">
     <w:name w:val="Default Paragraph Font"/>
@@ -5957,7 +6197,6 @@
     <w:uiPriority w:val="99"/>
     <w:semiHidden/>
     <w:unhideWhenUsed/>
-    <w:qFormat/>
     <w:tblPr>
       <w:tblInd w:w="0" w:type="dxa"/>
       <w:tblCellMar>
@@ -5974,85 +6213,7 @@
     <w:semiHidden/>
     <w:unhideWhenUsed/>
   </w:style>
-  <w:style w:type="paragraph" w:customStyle="1" w:styleId="551E3E9374EE46BA8AE0E3E66A1EBB34">
-    <w:name w:val="551E3E9374EE46BA8AE0E3E66A1EBB34"/>
-    <w:rsid w:val="003C643F"/>
-  </w:style>
-  <w:style w:type="paragraph" w:customStyle="1" w:styleId="FE48B81A423F420BAFA7101A7ECE052A">
-    <w:name w:val="FE48B81A423F420BAFA7101A7ECE052A"/>
-    <w:rsid w:val="003C643F"/>
-  </w:style>
-  <w:style w:type="paragraph" w:customStyle="1" w:styleId="CF28ADD25E6E4F709F2B3962C0E5D2DE">
-    <w:name w:val="CF28ADD25E6E4F709F2B3962C0E5D2DE"/>
-    <w:rsid w:val="003C643F"/>
-  </w:style>
-  <w:style w:type="paragraph" w:customStyle="1" w:styleId="A64DDFB3C03E4253A8E620301508E30F">
-    <w:name w:val="A64DDFB3C03E4253A8E620301508E30F"/>
-    <w:rsid w:val="003C643F"/>
-  </w:style>
-  <w:style w:type="paragraph" w:customStyle="1" w:styleId="232DE6FFE65446AAB5246BF99DF3A525">
-    <w:name w:val="232DE6FFE65446AAB5246BF99DF3A525"/>
-    <w:rsid w:val="003C643F"/>
-  </w:style>
-  <w:style w:type="paragraph" w:customStyle="1" w:styleId="248BDCA841F74BE2A475A8CF10B0A83C">
-    <w:name w:val="248BDCA841F74BE2A475A8CF10B0A83C"/>
-    <w:rsid w:val="003C643F"/>
-  </w:style>
-  <w:style w:type="paragraph" w:customStyle="1" w:styleId="9E74B8B1E37E44EE8541DCFBBD909A66">
-    <w:name w:val="9E74B8B1E37E44EE8541DCFBBD909A66"/>
-    <w:rsid w:val="000A703A"/>
-  </w:style>
-  <w:style w:type="paragraph" w:customStyle="1" w:styleId="7593E42216A64D1BA1D655C8C1DBDC86">
-    <w:name w:val="7593E42216A64D1BA1D655C8C1DBDC86"/>
-    <w:rsid w:val="000A703A"/>
-  </w:style>
-  <w:style w:type="paragraph" w:customStyle="1" w:styleId="F9D335FD50FB450F855A4965AE736565">
-    <w:name w:val="F9D335FD50FB450F855A4965AE736565"/>
-    <w:rsid w:val="000A703A"/>
-  </w:style>
-  <w:style w:type="paragraph" w:customStyle="1" w:styleId="E3C84C6A16994B63803E80B5109EF0DC">
-    <w:name w:val="E3C84C6A16994B63803E80B5109EF0DC"/>
-    <w:rsid w:val="000A703A"/>
-  </w:style>
-  <w:style w:type="paragraph" w:customStyle="1" w:styleId="2EA7394C02564A82A25DF91DB6D241B9">
-    <w:name w:val="2EA7394C02564A82A25DF91DB6D241B9"/>
-    <w:rsid w:val="000A703A"/>
-  </w:style>
-  <w:style w:type="paragraph" w:customStyle="1" w:styleId="C8504D7AE3CD4C2B8E8E0683FDEB2ABF">
-    <w:name w:val="C8504D7AE3CD4C2B8E8E0683FDEB2ABF"/>
-    <w:rsid w:val="000A703A"/>
-  </w:style>
-  <w:style w:type="paragraph" w:customStyle="1" w:styleId="DBEBC211468E43BA8B88EA1FE9868521">
-    <w:name w:val="DBEBC211468E43BA8B88EA1FE9868521"/>
-    <w:rsid w:val="000A703A"/>
-  </w:style>
-  <w:style w:type="paragraph" w:customStyle="1" w:styleId="15B684D889C54FEEAEF84E94854D93B0">
-    <w:name w:val="15B684D889C54FEEAEF84E94854D93B0"/>
-    <w:rsid w:val="000A703A"/>
-  </w:style>
-  <w:style w:type="paragraph" w:customStyle="1" w:styleId="8A41ADA1DEFF4D748AFBB382FB3A6C64">
-    <w:name w:val="8A41ADA1DEFF4D748AFBB382FB3A6C64"/>
-    <w:rsid w:val="000A703A"/>
-  </w:style>
-  <w:style w:type="paragraph" w:customStyle="1" w:styleId="8F4EE927CF9D4414B8CF2233AA2D96F4">
-    <w:name w:val="8F4EE927CF9D4414B8CF2233AA2D96F4"/>
-    <w:rsid w:val="000A703A"/>
-  </w:style>
-  <w:style w:type="paragraph" w:customStyle="1" w:styleId="10B56003D89A4B68B7558B9B9655A78A">
-    <w:name w:val="10B56003D89A4B68B7558B9B9655A78A"/>
-    <w:rsid w:val="000A703A"/>
-  </w:style>
-  <w:style w:type="paragraph" w:customStyle="1" w:styleId="349B3A7428B64CF19A804BBC536EE626">
-    <w:name w:val="349B3A7428B64CF19A804BBC536EE626"/>
-    <w:rsid w:val="000A703A"/>
-  </w:style>
 </w:styles>
-</file>
-
-<file path=word/glossary/webSettings.xml><?xml version="1.0" encoding="utf-8"?>
-<w:webSettings xmlns:r="http://schemas.openxmlformats.org/officeDocument/2006/relationships" xmlns:w="http://schemas.openxmlformats.org/wordprocessingml/2006/main">
-  <w:optimizeForBrowser/>
-</w:webSettings>
 </file>
 
 <file path=word/theme/theme1.xml><?xml version="1.0" encoding="utf-8"?>
@@ -6362,7 +6523,7 @@
 </file>
 
 <file path=customXml/itemProps2.xml><?xml version="1.0" encoding="utf-8"?>
-<ds:datastoreItem xmlns:ds="http://schemas.openxmlformats.org/officeDocument/2006/customXml" ds:itemID="{5EAE7EF8-29D7-4151-AE02-5581A1A213A4}">
+<ds:datastoreItem xmlns:ds="http://schemas.openxmlformats.org/officeDocument/2006/customXml" ds:itemID="{AE37C41E-08AC-3E40-9786-8D8DBE04A558}">
   <ds:schemaRefs>
     <ds:schemaRef ds:uri="http://schemas.openxmlformats.org/officeDocument/2006/bibliography"/>
   </ds:schemaRefs>

</xml_diff>

<commit_message>
Added more to the SRS.
</commit_message>
<xml_diff>
--- a/doc/SRS.docx
+++ b/doc/SRS.docx
@@ -399,7 +399,7 @@
                 <w:noProof/>
                 <w:webHidden/>
               </w:rPr>
-              <w:t>2</w:t>
+              <w:t>5</w:t>
             </w:r>
             <w:r>
               <w:rPr>
@@ -485,7 +485,7 @@
                 <w:noProof/>
                 <w:webHidden/>
               </w:rPr>
-              <w:t>2</w:t>
+              <w:t>5</w:t>
             </w:r>
             <w:r>
               <w:rPr>
@@ -571,7 +571,7 @@
                 <w:noProof/>
                 <w:webHidden/>
               </w:rPr>
-              <w:t>2</w:t>
+              <w:t>5</w:t>
             </w:r>
             <w:r>
               <w:rPr>
@@ -657,7 +657,7 @@
                 <w:noProof/>
                 <w:webHidden/>
               </w:rPr>
-              <w:t>2</w:t>
+              <w:t>5</w:t>
             </w:r>
             <w:r>
               <w:rPr>
@@ -743,7 +743,7 @@
                 <w:noProof/>
                 <w:webHidden/>
               </w:rPr>
-              <w:t>2</w:t>
+              <w:t>5</w:t>
             </w:r>
             <w:r>
               <w:rPr>
@@ -829,7 +829,7 @@
                 <w:noProof/>
                 <w:webHidden/>
               </w:rPr>
-              <w:t>2</w:t>
+              <w:t>5</w:t>
             </w:r>
             <w:r>
               <w:rPr>
@@ -915,7 +915,7 @@
                 <w:noProof/>
                 <w:webHidden/>
               </w:rPr>
-              <w:t>2</w:t>
+              <w:t>5</w:t>
             </w:r>
             <w:r>
               <w:rPr>
@@ -1001,7 +1001,7 @@
                 <w:noProof/>
                 <w:webHidden/>
               </w:rPr>
-              <w:t>2</w:t>
+              <w:t>6</w:t>
             </w:r>
             <w:r>
               <w:rPr>
@@ -1087,7 +1087,7 @@
                 <w:noProof/>
                 <w:webHidden/>
               </w:rPr>
-              <w:t>2</w:t>
+              <w:t>7</w:t>
             </w:r>
             <w:r>
               <w:rPr>
@@ -1173,7 +1173,7 @@
                 <w:noProof/>
                 <w:webHidden/>
               </w:rPr>
-              <w:t>2</w:t>
+              <w:t>7</w:t>
             </w:r>
             <w:r>
               <w:rPr>
@@ -1259,7 +1259,7 @@
                 <w:noProof/>
                 <w:webHidden/>
               </w:rPr>
-              <w:t>2</w:t>
+              <w:t>7</w:t>
             </w:r>
             <w:r>
               <w:rPr>
@@ -1345,7 +1345,7 @@
                 <w:noProof/>
                 <w:webHidden/>
               </w:rPr>
-              <w:t>2</w:t>
+              <w:t>8</w:t>
             </w:r>
             <w:r>
               <w:rPr>
@@ -1431,7 +1431,7 @@
                 <w:noProof/>
                 <w:webHidden/>
               </w:rPr>
-              <w:t>2</w:t>
+              <w:t>8</w:t>
             </w:r>
             <w:r>
               <w:rPr>
@@ -1517,7 +1517,7 @@
                 <w:noProof/>
                 <w:webHidden/>
               </w:rPr>
-              <w:t>2</w:t>
+              <w:t>8</w:t>
             </w:r>
             <w:r>
               <w:rPr>
@@ -1603,7 +1603,7 @@
                 <w:noProof/>
                 <w:webHidden/>
               </w:rPr>
-              <w:t>2</w:t>
+              <w:t>8</w:t>
             </w:r>
             <w:r>
               <w:rPr>
@@ -1689,7 +1689,7 @@
                 <w:noProof/>
                 <w:webHidden/>
               </w:rPr>
-              <w:t>2</w:t>
+              <w:t>8</w:t>
             </w:r>
             <w:r>
               <w:rPr>
@@ -1775,7 +1775,7 @@
                 <w:noProof/>
                 <w:webHidden/>
               </w:rPr>
-              <w:t>2</w:t>
+              <w:t>8</w:t>
             </w:r>
             <w:r>
               <w:rPr>
@@ -1861,7 +1861,7 @@
                 <w:noProof/>
                 <w:webHidden/>
               </w:rPr>
-              <w:t>2</w:t>
+              <w:t>8</w:t>
             </w:r>
             <w:r>
               <w:rPr>
@@ -1947,7 +1947,7 @@
                 <w:noProof/>
                 <w:webHidden/>
               </w:rPr>
-              <w:t>2</w:t>
+              <w:t>8</w:t>
             </w:r>
             <w:r>
               <w:rPr>
@@ -2033,7 +2033,7 @@
                 <w:noProof/>
                 <w:webHidden/>
               </w:rPr>
-              <w:t>2</w:t>
+              <w:t>8</w:t>
             </w:r>
             <w:r>
               <w:rPr>
@@ -2119,7 +2119,7 @@
                 <w:noProof/>
                 <w:webHidden/>
               </w:rPr>
-              <w:t>2</w:t>
+              <w:t>8</w:t>
             </w:r>
             <w:r>
               <w:rPr>
@@ -2205,7 +2205,7 @@
                 <w:noProof/>
                 <w:webHidden/>
               </w:rPr>
-              <w:t>2</w:t>
+              <w:t>8</w:t>
             </w:r>
             <w:r>
               <w:rPr>
@@ -2291,7 +2291,7 @@
                 <w:noProof/>
                 <w:webHidden/>
               </w:rPr>
-              <w:t>2</w:t>
+              <w:t>8</w:t>
             </w:r>
             <w:r>
               <w:rPr>
@@ -2377,7 +2377,7 @@
                 <w:noProof/>
                 <w:webHidden/>
               </w:rPr>
-              <w:t>2</w:t>
+              <w:t>8</w:t>
             </w:r>
             <w:r>
               <w:rPr>
@@ -2463,7 +2463,7 @@
                 <w:noProof/>
                 <w:webHidden/>
               </w:rPr>
-              <w:t>2</w:t>
+              <w:t>8</w:t>
             </w:r>
             <w:r>
               <w:rPr>
@@ -2549,7 +2549,7 @@
                 <w:noProof/>
                 <w:webHidden/>
               </w:rPr>
-              <w:t>2</w:t>
+              <w:t>8</w:t>
             </w:r>
             <w:r>
               <w:rPr>
@@ -2635,7 +2635,7 @@
                 <w:noProof/>
                 <w:webHidden/>
               </w:rPr>
-              <w:t>5</w:t>
+              <w:t>8</w:t>
             </w:r>
             <w:r>
               <w:rPr>
@@ -2721,7 +2721,7 @@
                 <w:noProof/>
                 <w:webHidden/>
               </w:rPr>
-              <w:t>5</w:t>
+              <w:t>8</w:t>
             </w:r>
             <w:r>
               <w:rPr>
@@ -2807,7 +2807,7 @@
                 <w:noProof/>
                 <w:webHidden/>
               </w:rPr>
-              <w:t>5</w:t>
+              <w:t>8</w:t>
             </w:r>
             <w:r>
               <w:rPr>
@@ -2893,7 +2893,7 @@
                 <w:noProof/>
                 <w:webHidden/>
               </w:rPr>
-              <w:t>5</w:t>
+              <w:t>8</w:t>
             </w:r>
             <w:r>
               <w:rPr>
@@ -2979,7 +2979,7 @@
                 <w:noProof/>
                 <w:webHidden/>
               </w:rPr>
-              <w:t>5</w:t>
+              <w:t>8</w:t>
             </w:r>
             <w:r>
               <w:rPr>
@@ -3065,7 +3065,7 @@
                 <w:noProof/>
                 <w:webHidden/>
               </w:rPr>
-              <w:t>5</w:t>
+              <w:t>8</w:t>
             </w:r>
             <w:r>
               <w:rPr>
@@ -3151,7 +3151,7 @@
                 <w:noProof/>
                 <w:webHidden/>
               </w:rPr>
-              <w:t>5</w:t>
+              <w:t>8</w:t>
             </w:r>
             <w:r>
               <w:rPr>
@@ -3237,7 +3237,7 @@
                 <w:noProof/>
                 <w:webHidden/>
               </w:rPr>
-              <w:t>5</w:t>
+              <w:t>8</w:t>
             </w:r>
             <w:r>
               <w:rPr>
@@ -3323,7 +3323,7 @@
                 <w:noProof/>
                 <w:webHidden/>
               </w:rPr>
-              <w:t>5</w:t>
+              <w:t>8</w:t>
             </w:r>
             <w:r>
               <w:rPr>
@@ -3439,16 +3439,7 @@
         <w:t>.</w:t>
       </w:r>
       <w:r>
-        <w:t xml:space="preserve">  This document </w:t>
-      </w:r>
-      <w:r>
-        <w:t xml:space="preserve">addresses all </w:t>
-      </w:r>
-      <w:r>
-        <w:t>Tunnel-K software syste</w:t>
-      </w:r>
-      <w:r>
-        <w:t>ms.</w:t>
+        <w:t xml:space="preserve">  </w:t>
       </w:r>
     </w:p>
     <w:p>
@@ -3529,43 +3520,13 @@
     </w:p>
     <w:p>
       <w:pPr>
-        <w:ind w:left="360"/>
-      </w:pPr>
-      <w:r>
-        <w:rPr>
-          <w:highlight w:val="yellow"/>
-        </w:rPr>
-        <w:t>TBD or removed</w:t>
-      </w:r>
-      <w:r>
-        <w:rPr>
-          <w:highlight w:val="yellow"/>
-        </w:rPr>
-        <w:t>. “This subclause shall summarize the purpose and contents of this document</w:t>
-      </w:r>
-      <w:r>
-        <w:rPr>
-          <w:highlight w:val="yellow"/>
-        </w:rPr>
-        <w:t xml:space="preserve"> </w:t>
-      </w:r>
-      <w:r>
-        <w:rPr>
-          <w:highlight w:val="yellow"/>
-        </w:rPr>
-        <w:t>and shall describe any security or privacy protection considerations associated with its</w:t>
-      </w:r>
-      <w:r>
-        <w:rPr>
-          <w:highlight w:val="yellow"/>
-        </w:rPr>
-        <w:t xml:space="preserve"> </w:t>
-      </w:r>
-      <w:r>
-        <w:rPr>
-          <w:highlight w:val="yellow"/>
-        </w:rPr>
-        <w:t>use."</w:t>
+        <w:ind w:firstLine="360"/>
+        <w:rPr>
+          <w:rFonts w:eastAsia="Times New Roman"/>
+        </w:rPr>
+      </w:pPr>
+      <w:r>
+        <w:t>This document addresses all Tunnel-K system requirements.</w:t>
       </w:r>
     </w:p>
     <w:p>
@@ -3595,14 +3556,28 @@
         <w:rPr>
           <w:highlight w:val="yellow"/>
         </w:rPr>
-        <w:t>TB</w:t>
+        <w:t>I</w:t>
       </w:r>
       <w:r>
         <w:rPr>
           <w:highlight w:val="yellow"/>
         </w:rPr>
-        <w:t>D – Perhaps include ROM here?</w:t>
-      </w:r>
+        <w:t>nclude ROM</w:t>
+      </w:r>
+      <w:r>
+        <w:rPr>
+          <w:highlight w:val="yellow"/>
+        </w:rPr>
+        <w:t xml:space="preserve"> reference</w:t>
+      </w:r>
+      <w:r>
+        <w:rPr>
+          <w:highlight w:val="yellow"/>
+        </w:rPr>
+        <w:t xml:space="preserve"> here</w:t>
+      </w:r>
+      <w:bookmarkStart w:id="5" w:name="_GoBack"/>
+      <w:bookmarkEnd w:id="5"/>
     </w:p>
     <w:p>
       <w:pPr>
@@ -3615,14 +3590,14 @@
           <w:rFonts w:eastAsia="Times New Roman"/>
         </w:rPr>
       </w:pPr>
-      <w:bookmarkStart w:id="5" w:name="_Toc304895852"/>
+      <w:bookmarkStart w:id="6" w:name="_Toc304895852"/>
       <w:r>
         <w:rPr>
           <w:rFonts w:eastAsia="Times New Roman"/>
         </w:rPr>
         <w:t>Requirements</w:t>
       </w:r>
-      <w:bookmarkEnd w:id="5"/>
+      <w:bookmarkEnd w:id="6"/>
     </w:p>
     <w:p>
       <w:pPr>
@@ -3660,7 +3635,13 @@
         <w:t>” implies obje</w:t>
       </w:r>
       <w:r>
-        <w:t>ctive.  Threshold requirements represent the minimum functionality for a working wind tunnel system.  Objective requirements represent the full, desired, or advanced functionality the TunnelK team is aiming for.</w:t>
+        <w:t>ctive.  Threshold requirements represent the minimum functionality for a working wind tunnel system.  Objective requirements represent the full, desired, or advanced functionality the Tunnel</w:t>
+      </w:r>
+      <w:r>
+        <w:t>-</w:t>
+      </w:r>
+      <w:r>
+        <w:t>K team is aiming for.</w:t>
       </w:r>
     </w:p>
     <w:p>
@@ -3674,15 +3655,301 @@
           <w:rFonts w:eastAsia="Times New Roman"/>
         </w:rPr>
       </w:pPr>
-      <w:bookmarkStart w:id="6" w:name="_Toc304895853"/>
-      <w:r>
-        <w:rPr>
-          <w:rFonts w:eastAsia="Times New Roman"/>
-        </w:rPr>
+      <w:bookmarkStart w:id="7" w:name="_Toc304895853"/>
+      <w:r>
+        <w:rPr>
+          <w:rFonts w:eastAsia="Times New Roman"/>
+        </w:rPr>
+        <w:t>Required states and modes</w:t>
+      </w:r>
+      <w:bookmarkEnd w:id="7"/>
+    </w:p>
+    <w:p>
+      <w:pPr>
+        <w:ind w:left="360"/>
+      </w:pPr>
+      <w:r>
+        <w:t xml:space="preserve">A use case approach </w:t>
+      </w:r>
+      <w:r>
+        <w:t>was taken f</w:t>
+      </w:r>
+      <w:r>
+        <w:t>o</w:t>
+      </w:r>
+      <w:r>
+        <w:t>r</w:t>
+      </w:r>
+      <w:r>
+        <w:t xml:space="preserve"> determining</w:t>
+      </w:r>
+      <w:r>
+        <w:t xml:space="preserve"> system behavior and elicit</w:t>
+      </w:r>
+      <w:r>
+        <w:t>ing</w:t>
+      </w:r>
+      <w:r>
+        <w:t xml:space="preserve"> requirements from our customer.  The following use case diagram show the high-level functions of the system along with the external actors that will supply command and control to those functions.  The actors are:</w:t>
+      </w:r>
+    </w:p>
+    <w:p>
+      <w:pPr>
+        <w:pStyle w:val="ListParagraph"/>
+        <w:numPr>
+          <w:ilvl w:val="0"/>
+          <w:numId w:val="10"/>
+        </w:numPr>
+      </w:pPr>
+      <w:r>
+        <w:t>Tunnel A</w:t>
+      </w:r>
+      <w:r>
+        <w:t>dministrator</w:t>
+      </w:r>
+    </w:p>
+    <w:p>
+      <w:pPr>
+        <w:pStyle w:val="ListParagraph"/>
+        <w:numPr>
+          <w:ilvl w:val="1"/>
+          <w:numId w:val="10"/>
+        </w:numPr>
+      </w:pPr>
+      <w:r>
+        <w:t>P</w:t>
+      </w:r>
+      <w:r>
+        <w:t>erson</w:t>
+      </w:r>
+      <w:r>
+        <w:t>(s)</w:t>
+      </w:r>
+      <w:r>
+        <w:t xml:space="preserve"> within an science center designated to </w:t>
+      </w:r>
+      <w:r>
+        <w:t xml:space="preserve">install, upgrade, or </w:t>
+      </w:r>
+      <w:r>
+        <w:t>maintain the tunnel exhibit</w:t>
+      </w:r>
+    </w:p>
+    <w:p>
+      <w:pPr>
+        <w:pStyle w:val="ListParagraph"/>
+        <w:numPr>
+          <w:ilvl w:val="0"/>
+          <w:numId w:val="10"/>
+        </w:numPr>
+      </w:pPr>
+      <w:r>
+        <w:t>Power S</w:t>
+      </w:r>
+      <w:r>
+        <w:t>ystem</w:t>
+      </w:r>
+    </w:p>
+    <w:p>
+      <w:pPr>
+        <w:pStyle w:val="ListParagraph"/>
+        <w:numPr>
+          <w:ilvl w:val="1"/>
+          <w:numId w:val="10"/>
+        </w:numPr>
+      </w:pPr>
+      <w:r>
+        <w:t>Energy source for the wind tunnel system</w:t>
+      </w:r>
+    </w:p>
+    <w:p>
+      <w:pPr>
+        <w:pStyle w:val="ListParagraph"/>
+        <w:numPr>
+          <w:ilvl w:val="0"/>
+          <w:numId w:val="10"/>
+        </w:numPr>
+      </w:pPr>
+      <w:r>
+        <w:t>Younger C</w:t>
+      </w:r>
+      <w:r>
+        <w:t>hild</w:t>
+      </w:r>
+    </w:p>
+    <w:p>
+      <w:pPr>
+        <w:pStyle w:val="ListParagraph"/>
+        <w:numPr>
+          <w:ilvl w:val="1"/>
+          <w:numId w:val="10"/>
+        </w:numPr>
+      </w:pPr>
+      <w:r>
+        <w:t xml:space="preserve">Exhibit visitor interested in </w:t>
+      </w:r>
+      <w:r>
+        <w:t>performing</w:t>
+      </w:r>
+      <w:r>
+        <w:t xml:space="preserve"> basic wind tunnel operations</w:t>
+      </w:r>
+    </w:p>
+    <w:p>
+      <w:pPr>
+        <w:pStyle w:val="ListParagraph"/>
+        <w:numPr>
+          <w:ilvl w:val="0"/>
+          <w:numId w:val="10"/>
+        </w:numPr>
+      </w:pPr>
+      <w:r>
+        <w:t>Older C</w:t>
+      </w:r>
+      <w:r>
+        <w:t>hild</w:t>
+      </w:r>
+    </w:p>
+    <w:p>
+      <w:pPr>
+        <w:pStyle w:val="ListParagraph"/>
+        <w:numPr>
+          <w:ilvl w:val="1"/>
+          <w:numId w:val="10"/>
+        </w:numPr>
+      </w:pPr>
+      <w:r>
+        <w:t xml:space="preserve">Exhibit visitor interested in </w:t>
+      </w:r>
+      <w:r>
+        <w:t xml:space="preserve">performing </w:t>
+      </w:r>
+      <w:r>
+        <w:t>advanced</w:t>
+      </w:r>
+      <w:r>
+        <w:t xml:space="preserve"> wind tunnel operations</w:t>
+      </w:r>
+    </w:p>
+    <w:p>
+      <w:pPr>
+        <w:ind w:left="360"/>
+      </w:pPr>
+      <w:r>
+        <w:t>The high-level modes are:</w:t>
+      </w:r>
+    </w:p>
+    <w:p>
+      <w:pPr>
+        <w:pStyle w:val="ListParagraph"/>
+        <w:numPr>
+          <w:ilvl w:val="2"/>
+          <w:numId w:val="9"/>
+        </w:numPr>
+      </w:pPr>
+      <w:r>
         <w:lastRenderedPageBreak/>
-        <w:t>Required states and modes</w:t>
-      </w:r>
-      <w:bookmarkEnd w:id="6"/>
+        <w:t>Tunnel Startup</w:t>
+      </w:r>
+    </w:p>
+    <w:p>
+      <w:pPr>
+        <w:pStyle w:val="ListParagraph"/>
+        <w:numPr>
+          <w:ilvl w:val="2"/>
+          <w:numId w:val="9"/>
+        </w:numPr>
+      </w:pPr>
+      <w:r>
+        <w:t xml:space="preserve">Tunnel </w:t>
+      </w:r>
+      <w:r>
+        <w:t>Configuration</w:t>
+      </w:r>
+    </w:p>
+    <w:p>
+      <w:pPr>
+        <w:pStyle w:val="ListParagraph"/>
+        <w:numPr>
+          <w:ilvl w:val="2"/>
+          <w:numId w:val="9"/>
+        </w:numPr>
+      </w:pPr>
+      <w:r>
+        <w:t>Tunnel Shutdown</w:t>
+      </w:r>
+    </w:p>
+    <w:p>
+      <w:pPr>
+        <w:pStyle w:val="ListParagraph"/>
+        <w:numPr>
+          <w:ilvl w:val="2"/>
+          <w:numId w:val="9"/>
+        </w:numPr>
+      </w:pPr>
+      <w:r>
+        <w:t>Loss of Power</w:t>
+      </w:r>
+    </w:p>
+    <w:p>
+      <w:pPr>
+        <w:pStyle w:val="ListParagraph"/>
+        <w:numPr>
+          <w:ilvl w:val="2"/>
+          <w:numId w:val="9"/>
+        </w:numPr>
+      </w:pPr>
+      <w:r>
+        <w:t>Timeout</w:t>
+      </w:r>
+    </w:p>
+    <w:p>
+      <w:pPr>
+        <w:pStyle w:val="ListParagraph"/>
+        <w:numPr>
+          <w:ilvl w:val="2"/>
+          <w:numId w:val="9"/>
+        </w:numPr>
+      </w:pPr>
+      <w:r>
+        <w:t>Perform Physical Tunnel Functions</w:t>
+      </w:r>
+    </w:p>
+    <w:p>
+      <w:pPr>
+        <w:pStyle w:val="ListParagraph"/>
+        <w:numPr>
+          <w:ilvl w:val="2"/>
+          <w:numId w:val="9"/>
+        </w:numPr>
+      </w:pPr>
+      <w:r>
+        <w:t>Time History Data Display</w:t>
+      </w:r>
+    </w:p>
+    <w:p>
+      <w:pPr>
+        <w:pStyle w:val="ListParagraph"/>
+        <w:numPr>
+          <w:ilvl w:val="2"/>
+          <w:numId w:val="9"/>
+        </w:numPr>
+      </w:pPr>
+      <w:r>
+        <w:t>Perform Standalone Virtual Tunnel Functions</w:t>
+      </w:r>
+    </w:p>
+    <w:p>
+      <w:pPr>
+        <w:pStyle w:val="ListParagraph"/>
+        <w:numPr>
+          <w:ilvl w:val="2"/>
+          <w:numId w:val="9"/>
+        </w:numPr>
+      </w:pPr>
+      <w:r>
+        <w:t>Perform Integrated Tunnel Functions</w:t>
+      </w:r>
     </w:p>
     <w:p>
       <w:pPr>
@@ -3693,8 +3960,8 @@
           <w:noProof/>
         </w:rPr>
         <w:drawing>
-          <wp:inline distT="0" distB="0" distL="0" distR="0" wp14:anchorId="347753E8" wp14:editId="66640C92">
-            <wp:extent cx="3644125" cy="3698631"/>
+          <wp:inline distT="0" distB="0" distL="0" distR="0" wp14:anchorId="347753E8" wp14:editId="56352353">
+            <wp:extent cx="3143250" cy="3190262"/>
             <wp:effectExtent l="0" t="0" r="0" b="0"/>
             <wp:docPr id="2" name="Picture 2"/>
             <wp:cNvGraphicFramePr>
@@ -3722,11 +3989,16 @@
                   <pic:spPr>
                     <a:xfrm>
                       <a:off x="0" y="0"/>
-                      <a:ext cx="3645042" cy="3699562"/>
+                      <a:ext cx="3144071" cy="3191095"/>
                     </a:xfrm>
                     <a:prstGeom prst="rect">
                       <a:avLst/>
                     </a:prstGeom>
+                    <a:extLst>
+                      <a:ext uri="{FAA26D3D-D897-4be2-8F04-BA451C77F1D7}">
+                        <ma14:placeholderFlag xmlns:ma14="http://schemas.microsoft.com/office/mac/drawingml/2011/main"/>
+                      </a:ext>
+                    </a:extLst>
                   </pic:spPr>
                 </pic:pic>
               </a:graphicData>
@@ -3746,14 +4018,14 @@
           <w:rFonts w:eastAsia="Times New Roman"/>
         </w:rPr>
       </w:pPr>
-      <w:bookmarkStart w:id="7" w:name="_Toc304895854"/>
+      <w:bookmarkStart w:id="8" w:name="_Toc304895854"/>
       <w:r>
         <w:rPr>
           <w:rFonts w:eastAsia="Times New Roman"/>
         </w:rPr>
         <w:t>Software item capability requirements</w:t>
       </w:r>
-      <w:bookmarkEnd w:id="7"/>
+      <w:bookmarkEnd w:id="8"/>
     </w:p>
     <w:p>
       <w:pPr>
@@ -3872,7 +4144,8 @@
         </w:numPr>
       </w:pPr>
       <w:r>
-        <w:t>The system shall supply automated earned value sensitivity vectors, both on demand and spontaneously.</w:t>
+        <w:lastRenderedPageBreak/>
+        <w:t>The system should provide a level of synchronization between the physical and virtual wind tunnels. That is, applying conditions to the physical (or virtual) wind tunnel should automatically apply conditions to the virtual (or physical) tunnel.</w:t>
       </w:r>
     </w:p>
     <w:p>
@@ -3884,7 +4157,7 @@
         </w:numPr>
       </w:pPr>
       <w:r>
-        <w:t>The system should provide a level of synchronization between the physical and virtual wind tunnels. That is, applying conditions to the physical (or virtual) wind tunnel should automatically apply conditions to the virtual (or physical) tunnel.</w:t>
+        <w:t>The system should include a computational geometry input method similar to a whiteboard app to the virtual tunnel via modern hand held devices.</w:t>
       </w:r>
     </w:p>
     <w:p>
@@ -3896,8 +4169,7 @@
         </w:numPr>
       </w:pPr>
       <w:r>
-        <w:lastRenderedPageBreak/>
-        <w:t>The system should include a computational geometry input method similar to a whiteboard app to the virtual tunnel via modern hand held devices.</w:t>
+        <w:t>The project shall provide durable child proof physical controls</w:t>
       </w:r>
     </w:p>
     <w:p>
@@ -3909,7 +4181,7 @@
         </w:numPr>
       </w:pPr>
       <w:r>
-        <w:t>The project shall provide durable child proof physical controls</w:t>
+        <w:t>The hardware and software interfaces shall be highly reliable and intuitive, suitable for use by children.</w:t>
       </w:r>
     </w:p>
     <w:p>
@@ -3921,7 +4193,7 @@
         </w:numPr>
       </w:pPr>
       <w:r>
-        <w:t>The hardware and software interfaces shall be highly reliable and intuitive, suitable for use by children.</w:t>
+        <w:t>The power on, power off, and reset procedures shall be simple enough to be performed by an untrained layperson.</w:t>
       </w:r>
     </w:p>
     <w:p>
@@ -3933,7 +4205,7 @@
         </w:numPr>
       </w:pPr>
       <w:r>
-        <w:t>The power on, power off, and reset procedures shall be simple enough to be performed by an untrained layperson.</w:t>
+        <w:t>The wind tunnel shall reset itself to a default initial state after a period of no input.</w:t>
       </w:r>
     </w:p>
     <w:p>
@@ -3945,7 +4217,7 @@
         </w:numPr>
       </w:pPr>
       <w:r>
-        <w:t>The wind tunnel shall reset itself to a default initial state after a period of no input.</w:t>
+        <w:t>The hardware sensors and instruments used by the tunnel shall be off-the-shelf and easily obtainable a third party attempting to recreate the tunnel design.</w:t>
       </w:r>
     </w:p>
     <w:p>
@@ -3957,7 +4229,7 @@
         </w:numPr>
       </w:pPr>
       <w:r>
-        <w:t>The hardware sensors and instruments used by the tunnel shall be off-the-shelf and easily obtainable a third party attempting to recreate the tunnel design.</w:t>
+        <w:t>The software components of the system shall be open source or freely available to a third party attempting to recreate the tunnel design.</w:t>
       </w:r>
     </w:p>
     <w:p>
@@ -3969,7 +4241,7 @@
         </w:numPr>
       </w:pPr>
       <w:r>
-        <w:t>The software components of the system shall be open source or freely available to a third party attempting to recreate the tunnel design.</w:t>
+        <w:t>The virtual wind tunnel should gracefully fail when given malformed inputs.</w:t>
       </w:r>
     </w:p>
     <w:p>
@@ -3981,7 +4253,7 @@
         </w:numPr>
       </w:pPr>
       <w:r>
-        <w:t>The virtual wind tunnel should gracefully fail when given malformed inputs.</w:t>
+        <w:t>The virtual wind tunnel should run a complete visualization and display the outputs in less than 1 minute on a modern hand held device.</w:t>
       </w:r>
     </w:p>
     <w:p>
@@ -3993,7 +4265,7 @@
         </w:numPr>
       </w:pPr>
       <w:r>
-        <w:t>The virtual wind tunnel should run a complete visualization and display the outputs in less than 1 minute on a modern hand held device.</w:t>
+        <w:t>The virtual wind tunnel should provide outputs such as lift, drag, mach number, pressure, etc.</w:t>
       </w:r>
     </w:p>
     <w:p>
@@ -4005,22 +4277,8 @@
         </w:numPr>
       </w:pPr>
       <w:r>
-        <w:t>The virtual wind tunnel should provide outputs such as lift, drag, mach number, pressure, etc.</w:t>
-      </w:r>
-    </w:p>
-    <w:p>
-      <w:pPr>
-        <w:pStyle w:val="ListParagraph"/>
-        <w:numPr>
-          <w:ilvl w:val="2"/>
-          <w:numId w:val="9"/>
-        </w:numPr>
-      </w:pPr>
-      <w:r>
         <w:t>The project should produce designs, code, and lessons learned to replicate the system by other teams.</w:t>
       </w:r>
-      <w:bookmarkStart w:id="8" w:name="_GoBack"/>
-      <w:bookmarkEnd w:id="8"/>
     </w:p>
     <w:p>
       <w:pPr>
@@ -4163,6 +4421,14 @@
     </w:p>
     <w:p>
       <w:pPr>
+        <w:ind w:left="360"/>
+      </w:pPr>
+      <w:r>
+        <w:t>Not applicable.</w:t>
+      </w:r>
+    </w:p>
+    <w:p>
+      <w:pPr>
         <w:pStyle w:val="Heading3"/>
         <w:numPr>
           <w:ilvl w:val="1"/>
@@ -4189,6 +4455,14 @@
     </w:p>
     <w:p>
       <w:pPr>
+        <w:ind w:firstLine="360"/>
+      </w:pPr>
+      <w:r>
+        <w:t>Deferred to future design documents.</w:t>
+      </w:r>
+    </w:p>
+    <w:p>
+      <w:pPr>
         <w:pStyle w:val="Heading3"/>
         <w:numPr>
           <w:ilvl w:val="1"/>
@@ -4206,6 +4480,15 @@
         <w:t>Software item internal data requirements</w:t>
       </w:r>
       <w:bookmarkEnd w:id="14"/>
+    </w:p>
+    <w:p>
+      <w:pPr>
+        <w:pStyle w:val="ListParagraph"/>
+        <w:ind w:left="360"/>
+      </w:pPr>
+      <w:r>
+        <w:t>Deferred to future design documents.</w:t>
+      </w:r>
     </w:p>
     <w:p>
       <w:pPr>
@@ -4739,6 +5022,119 @@
     </w:lvl>
   </w:abstractNum>
   <w:abstractNum w:abstractNumId="1">
+    <w:nsid w:val="152560B0"/>
+    <w:multiLevelType w:val="hybridMultilevel"/>
+    <w:tmpl w:val="35F0BFF2"/>
+    <w:lvl w:ilvl="0" w:tplc="04090001">
+      <w:start w:val="1"/>
+      <w:numFmt w:val="bullet"/>
+      <w:lvlText w:val=""/>
+      <w:lvlJc w:val="left"/>
+      <w:pPr>
+        <w:ind w:left="1080" w:hanging="360"/>
+      </w:pPr>
+      <w:rPr>
+        <w:rFonts w:ascii="Symbol" w:hAnsi="Symbol" w:hint="default"/>
+      </w:rPr>
+    </w:lvl>
+    <w:lvl w:ilvl="1" w:tplc="04090003">
+      <w:start w:val="1"/>
+      <w:numFmt w:val="bullet"/>
+      <w:lvlText w:val="o"/>
+      <w:lvlJc w:val="left"/>
+      <w:pPr>
+        <w:ind w:left="1800" w:hanging="360"/>
+      </w:pPr>
+      <w:rPr>
+        <w:rFonts w:ascii="Courier New" w:hAnsi="Courier New" w:hint="default"/>
+      </w:rPr>
+    </w:lvl>
+    <w:lvl w:ilvl="2" w:tplc="04090005" w:tentative="1">
+      <w:start w:val="1"/>
+      <w:numFmt w:val="bullet"/>
+      <w:lvlText w:val=""/>
+      <w:lvlJc w:val="left"/>
+      <w:pPr>
+        <w:ind w:left="2520" w:hanging="360"/>
+      </w:pPr>
+      <w:rPr>
+        <w:rFonts w:ascii="Wingdings" w:hAnsi="Wingdings" w:hint="default"/>
+      </w:rPr>
+    </w:lvl>
+    <w:lvl w:ilvl="3" w:tplc="04090001" w:tentative="1">
+      <w:start w:val="1"/>
+      <w:numFmt w:val="bullet"/>
+      <w:lvlText w:val=""/>
+      <w:lvlJc w:val="left"/>
+      <w:pPr>
+        <w:ind w:left="3240" w:hanging="360"/>
+      </w:pPr>
+      <w:rPr>
+        <w:rFonts w:ascii="Symbol" w:hAnsi="Symbol" w:hint="default"/>
+      </w:rPr>
+    </w:lvl>
+    <w:lvl w:ilvl="4" w:tplc="04090003" w:tentative="1">
+      <w:start w:val="1"/>
+      <w:numFmt w:val="bullet"/>
+      <w:lvlText w:val="o"/>
+      <w:lvlJc w:val="left"/>
+      <w:pPr>
+        <w:ind w:left="3960" w:hanging="360"/>
+      </w:pPr>
+      <w:rPr>
+        <w:rFonts w:ascii="Courier New" w:hAnsi="Courier New" w:hint="default"/>
+      </w:rPr>
+    </w:lvl>
+    <w:lvl w:ilvl="5" w:tplc="04090005" w:tentative="1">
+      <w:start w:val="1"/>
+      <w:numFmt w:val="bullet"/>
+      <w:lvlText w:val=""/>
+      <w:lvlJc w:val="left"/>
+      <w:pPr>
+        <w:ind w:left="4680" w:hanging="360"/>
+      </w:pPr>
+      <w:rPr>
+        <w:rFonts w:ascii="Wingdings" w:hAnsi="Wingdings" w:hint="default"/>
+      </w:rPr>
+    </w:lvl>
+    <w:lvl w:ilvl="6" w:tplc="04090001" w:tentative="1">
+      <w:start w:val="1"/>
+      <w:numFmt w:val="bullet"/>
+      <w:lvlText w:val=""/>
+      <w:lvlJc w:val="left"/>
+      <w:pPr>
+        <w:ind w:left="5400" w:hanging="360"/>
+      </w:pPr>
+      <w:rPr>
+        <w:rFonts w:ascii="Symbol" w:hAnsi="Symbol" w:hint="default"/>
+      </w:rPr>
+    </w:lvl>
+    <w:lvl w:ilvl="7" w:tplc="04090003" w:tentative="1">
+      <w:start w:val="1"/>
+      <w:numFmt w:val="bullet"/>
+      <w:lvlText w:val="o"/>
+      <w:lvlJc w:val="left"/>
+      <w:pPr>
+        <w:ind w:left="6120" w:hanging="360"/>
+      </w:pPr>
+      <w:rPr>
+        <w:rFonts w:ascii="Courier New" w:hAnsi="Courier New" w:hint="default"/>
+      </w:rPr>
+    </w:lvl>
+    <w:lvl w:ilvl="8" w:tplc="04090005" w:tentative="1">
+      <w:start w:val="1"/>
+      <w:numFmt w:val="bullet"/>
+      <w:lvlText w:val=""/>
+      <w:lvlJc w:val="left"/>
+      <w:pPr>
+        <w:ind w:left="6840" w:hanging="360"/>
+      </w:pPr>
+      <w:rPr>
+        <w:rFonts w:ascii="Wingdings" w:hAnsi="Wingdings" w:hint="default"/>
+      </w:rPr>
+    </w:lvl>
+  </w:abstractNum>
+  <w:abstractNum w:abstractNumId="2">
     <w:nsid w:val="17875162"/>
     <w:multiLevelType w:val="hybridMultilevel"/>
     <w:tmpl w:val="D55E02C2"/>
@@ -4851,7 +5247,7 @@
       </w:rPr>
     </w:lvl>
   </w:abstractNum>
-  <w:abstractNum w:abstractNumId="2">
+  <w:abstractNum w:abstractNumId="3">
     <w:nsid w:val="1980776E"/>
     <w:multiLevelType w:val="multilevel"/>
     <w:tmpl w:val="0409001D"/>
@@ -4937,7 +5333,7 @@
       </w:pPr>
     </w:lvl>
   </w:abstractNum>
-  <w:abstractNum w:abstractNumId="3">
+  <w:abstractNum w:abstractNumId="4">
     <w:nsid w:val="1BE263B1"/>
     <w:multiLevelType w:val="multilevel"/>
     <w:tmpl w:val="0409001F"/>
@@ -5023,7 +5419,7 @@
       </w:pPr>
     </w:lvl>
   </w:abstractNum>
-  <w:abstractNum w:abstractNumId="4">
+  <w:abstractNum w:abstractNumId="5">
     <w:nsid w:val="226252D1"/>
     <w:multiLevelType w:val="multilevel"/>
     <w:tmpl w:val="0409001F"/>
@@ -5109,7 +5505,7 @@
       </w:pPr>
     </w:lvl>
   </w:abstractNum>
-  <w:abstractNum w:abstractNumId="5">
+  <w:abstractNum w:abstractNumId="6">
     <w:nsid w:val="2A45475B"/>
     <w:multiLevelType w:val="hybridMultilevel"/>
     <w:tmpl w:val="55FC2C14"/>
@@ -5222,7 +5618,7 @@
       </w:rPr>
     </w:lvl>
   </w:abstractNum>
-  <w:abstractNum w:abstractNumId="6">
+  <w:abstractNum w:abstractNumId="7">
     <w:nsid w:val="36087D26"/>
     <w:multiLevelType w:val="multilevel"/>
     <w:tmpl w:val="C414E786"/>
@@ -5335,7 +5731,7 @@
       </w:rPr>
     </w:lvl>
   </w:abstractNum>
-  <w:abstractNum w:abstractNumId="7">
+  <w:abstractNum w:abstractNumId="8">
     <w:nsid w:val="41B86156"/>
     <w:multiLevelType w:val="multilevel"/>
     <w:tmpl w:val="0409001F"/>
@@ -5421,7 +5817,233 @@
       </w:pPr>
     </w:lvl>
   </w:abstractNum>
-  <w:abstractNum w:abstractNumId="8">
+  <w:abstractNum w:abstractNumId="9">
+    <w:nsid w:val="511B3CCC"/>
+    <w:multiLevelType w:val="hybridMultilevel"/>
+    <w:tmpl w:val="38683F24"/>
+    <w:lvl w:ilvl="0" w:tplc="04090001">
+      <w:start w:val="1"/>
+      <w:numFmt w:val="bullet"/>
+      <w:lvlText w:val=""/>
+      <w:lvlJc w:val="left"/>
+      <w:pPr>
+        <w:ind w:left="1080" w:hanging="360"/>
+      </w:pPr>
+      <w:rPr>
+        <w:rFonts w:ascii="Symbol" w:hAnsi="Symbol" w:hint="default"/>
+      </w:rPr>
+    </w:lvl>
+    <w:lvl w:ilvl="1" w:tplc="04090003" w:tentative="1">
+      <w:start w:val="1"/>
+      <w:numFmt w:val="bullet"/>
+      <w:lvlText w:val="o"/>
+      <w:lvlJc w:val="left"/>
+      <w:pPr>
+        <w:ind w:left="1800" w:hanging="360"/>
+      </w:pPr>
+      <w:rPr>
+        <w:rFonts w:ascii="Courier New" w:hAnsi="Courier New" w:hint="default"/>
+      </w:rPr>
+    </w:lvl>
+    <w:lvl w:ilvl="2" w:tplc="04090005" w:tentative="1">
+      <w:start w:val="1"/>
+      <w:numFmt w:val="bullet"/>
+      <w:lvlText w:val=""/>
+      <w:lvlJc w:val="left"/>
+      <w:pPr>
+        <w:ind w:left="2520" w:hanging="360"/>
+      </w:pPr>
+      <w:rPr>
+        <w:rFonts w:ascii="Wingdings" w:hAnsi="Wingdings" w:hint="default"/>
+      </w:rPr>
+    </w:lvl>
+    <w:lvl w:ilvl="3" w:tplc="04090001" w:tentative="1">
+      <w:start w:val="1"/>
+      <w:numFmt w:val="bullet"/>
+      <w:lvlText w:val=""/>
+      <w:lvlJc w:val="left"/>
+      <w:pPr>
+        <w:ind w:left="3240" w:hanging="360"/>
+      </w:pPr>
+      <w:rPr>
+        <w:rFonts w:ascii="Symbol" w:hAnsi="Symbol" w:hint="default"/>
+      </w:rPr>
+    </w:lvl>
+    <w:lvl w:ilvl="4" w:tplc="04090003" w:tentative="1">
+      <w:start w:val="1"/>
+      <w:numFmt w:val="bullet"/>
+      <w:lvlText w:val="o"/>
+      <w:lvlJc w:val="left"/>
+      <w:pPr>
+        <w:ind w:left="3960" w:hanging="360"/>
+      </w:pPr>
+      <w:rPr>
+        <w:rFonts w:ascii="Courier New" w:hAnsi="Courier New" w:hint="default"/>
+      </w:rPr>
+    </w:lvl>
+    <w:lvl w:ilvl="5" w:tplc="04090005" w:tentative="1">
+      <w:start w:val="1"/>
+      <w:numFmt w:val="bullet"/>
+      <w:lvlText w:val=""/>
+      <w:lvlJc w:val="left"/>
+      <w:pPr>
+        <w:ind w:left="4680" w:hanging="360"/>
+      </w:pPr>
+      <w:rPr>
+        <w:rFonts w:ascii="Wingdings" w:hAnsi="Wingdings" w:hint="default"/>
+      </w:rPr>
+    </w:lvl>
+    <w:lvl w:ilvl="6" w:tplc="04090001" w:tentative="1">
+      <w:start w:val="1"/>
+      <w:numFmt w:val="bullet"/>
+      <w:lvlText w:val=""/>
+      <w:lvlJc w:val="left"/>
+      <w:pPr>
+        <w:ind w:left="5400" w:hanging="360"/>
+      </w:pPr>
+      <w:rPr>
+        <w:rFonts w:ascii="Symbol" w:hAnsi="Symbol" w:hint="default"/>
+      </w:rPr>
+    </w:lvl>
+    <w:lvl w:ilvl="7" w:tplc="04090003" w:tentative="1">
+      <w:start w:val="1"/>
+      <w:numFmt w:val="bullet"/>
+      <w:lvlText w:val="o"/>
+      <w:lvlJc w:val="left"/>
+      <w:pPr>
+        <w:ind w:left="6120" w:hanging="360"/>
+      </w:pPr>
+      <w:rPr>
+        <w:rFonts w:ascii="Courier New" w:hAnsi="Courier New" w:hint="default"/>
+      </w:rPr>
+    </w:lvl>
+    <w:lvl w:ilvl="8" w:tplc="04090005" w:tentative="1">
+      <w:start w:val="1"/>
+      <w:numFmt w:val="bullet"/>
+      <w:lvlText w:val=""/>
+      <w:lvlJc w:val="left"/>
+      <w:pPr>
+        <w:ind w:left="6840" w:hanging="360"/>
+      </w:pPr>
+      <w:rPr>
+        <w:rFonts w:ascii="Wingdings" w:hAnsi="Wingdings" w:hint="default"/>
+      </w:rPr>
+    </w:lvl>
+  </w:abstractNum>
+  <w:abstractNum w:abstractNumId="10">
+    <w:nsid w:val="544060EF"/>
+    <w:multiLevelType w:val="hybridMultilevel"/>
+    <w:tmpl w:val="1892F1D0"/>
+    <w:lvl w:ilvl="0" w:tplc="0409000F">
+      <w:start w:val="1"/>
+      <w:numFmt w:val="decimal"/>
+      <w:lvlText w:val="%1."/>
+      <w:lvlJc w:val="left"/>
+      <w:pPr>
+        <w:ind w:left="1080" w:hanging="360"/>
+      </w:pPr>
+      <w:rPr>
+        <w:rFonts w:hint="default"/>
+      </w:rPr>
+    </w:lvl>
+    <w:lvl w:ilvl="1" w:tplc="04090003" w:tentative="1">
+      <w:start w:val="1"/>
+      <w:numFmt w:val="bullet"/>
+      <w:lvlText w:val="o"/>
+      <w:lvlJc w:val="left"/>
+      <w:pPr>
+        <w:ind w:left="1800" w:hanging="360"/>
+      </w:pPr>
+      <w:rPr>
+        <w:rFonts w:ascii="Courier New" w:hAnsi="Courier New" w:hint="default"/>
+      </w:rPr>
+    </w:lvl>
+    <w:lvl w:ilvl="2" w:tplc="04090005" w:tentative="1">
+      <w:start w:val="1"/>
+      <w:numFmt w:val="bullet"/>
+      <w:lvlText w:val=""/>
+      <w:lvlJc w:val="left"/>
+      <w:pPr>
+        <w:ind w:left="2520" w:hanging="360"/>
+      </w:pPr>
+      <w:rPr>
+        <w:rFonts w:ascii="Wingdings" w:hAnsi="Wingdings" w:hint="default"/>
+      </w:rPr>
+    </w:lvl>
+    <w:lvl w:ilvl="3" w:tplc="04090001" w:tentative="1">
+      <w:start w:val="1"/>
+      <w:numFmt w:val="bullet"/>
+      <w:lvlText w:val=""/>
+      <w:lvlJc w:val="left"/>
+      <w:pPr>
+        <w:ind w:left="3240" w:hanging="360"/>
+      </w:pPr>
+      <w:rPr>
+        <w:rFonts w:ascii="Symbol" w:hAnsi="Symbol" w:hint="default"/>
+      </w:rPr>
+    </w:lvl>
+    <w:lvl w:ilvl="4" w:tplc="04090003" w:tentative="1">
+      <w:start w:val="1"/>
+      <w:numFmt w:val="bullet"/>
+      <w:lvlText w:val="o"/>
+      <w:lvlJc w:val="left"/>
+      <w:pPr>
+        <w:ind w:left="3960" w:hanging="360"/>
+      </w:pPr>
+      <w:rPr>
+        <w:rFonts w:ascii="Courier New" w:hAnsi="Courier New" w:hint="default"/>
+      </w:rPr>
+    </w:lvl>
+    <w:lvl w:ilvl="5" w:tplc="04090005" w:tentative="1">
+      <w:start w:val="1"/>
+      <w:numFmt w:val="bullet"/>
+      <w:lvlText w:val=""/>
+      <w:lvlJc w:val="left"/>
+      <w:pPr>
+        <w:ind w:left="4680" w:hanging="360"/>
+      </w:pPr>
+      <w:rPr>
+        <w:rFonts w:ascii="Wingdings" w:hAnsi="Wingdings" w:hint="default"/>
+      </w:rPr>
+    </w:lvl>
+    <w:lvl w:ilvl="6" w:tplc="04090001" w:tentative="1">
+      <w:start w:val="1"/>
+      <w:numFmt w:val="bullet"/>
+      <w:lvlText w:val=""/>
+      <w:lvlJc w:val="left"/>
+      <w:pPr>
+        <w:ind w:left="5400" w:hanging="360"/>
+      </w:pPr>
+      <w:rPr>
+        <w:rFonts w:ascii="Symbol" w:hAnsi="Symbol" w:hint="default"/>
+      </w:rPr>
+    </w:lvl>
+    <w:lvl w:ilvl="7" w:tplc="04090003" w:tentative="1">
+      <w:start w:val="1"/>
+      <w:numFmt w:val="bullet"/>
+      <w:lvlText w:val="o"/>
+      <w:lvlJc w:val="left"/>
+      <w:pPr>
+        <w:ind w:left="6120" w:hanging="360"/>
+      </w:pPr>
+      <w:rPr>
+        <w:rFonts w:ascii="Courier New" w:hAnsi="Courier New" w:hint="default"/>
+      </w:rPr>
+    </w:lvl>
+    <w:lvl w:ilvl="8" w:tplc="04090005" w:tentative="1">
+      <w:start w:val="1"/>
+      <w:numFmt w:val="bullet"/>
+      <w:lvlText w:val=""/>
+      <w:lvlJc w:val="left"/>
+      <w:pPr>
+        <w:ind w:left="6840" w:hanging="360"/>
+      </w:pPr>
+      <w:rPr>
+        <w:rFonts w:ascii="Wingdings" w:hAnsi="Wingdings" w:hint="default"/>
+      </w:rPr>
+    </w:lvl>
+  </w:abstractNum>
+  <w:abstractNum w:abstractNumId="11">
     <w:nsid w:val="5B4F27EE"/>
     <w:multiLevelType w:val="hybridMultilevel"/>
     <w:tmpl w:val="52481796"/>
@@ -5517,28 +6139,37 @@
     <w:abstractNumId w:val="0"/>
   </w:num>
   <w:num w:numId="2">
+    <w:abstractNumId w:val="11"/>
+  </w:num>
+  <w:num w:numId="3">
+    <w:abstractNumId w:val="7"/>
+  </w:num>
+  <w:num w:numId="4">
+    <w:abstractNumId w:val="4"/>
+  </w:num>
+  <w:num w:numId="5">
+    <w:abstractNumId w:val="3"/>
+  </w:num>
+  <w:num w:numId="6">
+    <w:abstractNumId w:val="2"/>
+  </w:num>
+  <w:num w:numId="7">
+    <w:abstractNumId w:val="6"/>
+  </w:num>
+  <w:num w:numId="8">
+    <w:abstractNumId w:val="5"/>
+  </w:num>
+  <w:num w:numId="9">
     <w:abstractNumId w:val="8"/>
   </w:num>
-  <w:num w:numId="3">
-    <w:abstractNumId w:val="6"/>
-  </w:num>
-  <w:num w:numId="4">
-    <w:abstractNumId w:val="3"/>
-  </w:num>
-  <w:num w:numId="5">
-    <w:abstractNumId w:val="2"/>
-  </w:num>
-  <w:num w:numId="6">
+  <w:num w:numId="10">
     <w:abstractNumId w:val="1"/>
   </w:num>
-  <w:num w:numId="7">
-    <w:abstractNumId w:val="5"/>
+  <w:num w:numId="11">
+    <w:abstractNumId w:val="9"/>
   </w:num>
-  <w:num w:numId="8">
-    <w:abstractNumId w:val="4"/>
-  </w:num>
-  <w:num w:numId="9">
-    <w:abstractNumId w:val="7"/>
+  <w:num w:numId="12">
+    <w:abstractNumId w:val="10"/>
   </w:num>
 </w:numbering>
 </file>
@@ -6523,7 +7154,7 @@
 </file>
 
 <file path=customXml/itemProps2.xml><?xml version="1.0" encoding="utf-8"?>
-<ds:datastoreItem xmlns:ds="http://schemas.openxmlformats.org/officeDocument/2006/customXml" ds:itemID="{AE37C41E-08AC-3E40-9786-8D8DBE04A558}">
+<ds:datastoreItem xmlns:ds="http://schemas.openxmlformats.org/officeDocument/2006/customXml" ds:itemID="{D6772242-751A-C149-911F-8C99C05C5F60}">
   <ds:schemaRefs>
     <ds:schemaRef ds:uri="http://schemas.openxmlformats.org/officeDocument/2006/bibliography"/>
   </ds:schemaRefs>

</xml_diff>

<commit_message>
First cut stab at distributing requirements among the sections.
</commit_message>
<xml_diff>
--- a/doc/SRS.docx
+++ b/doc/SRS.docx
@@ -3576,8 +3576,6 @@
         </w:rPr>
         <w:t xml:space="preserve"> here</w:t>
       </w:r>
-      <w:bookmarkStart w:id="5" w:name="_GoBack"/>
-      <w:bookmarkEnd w:id="5"/>
     </w:p>
     <w:p>
       <w:pPr>
@@ -3590,14 +3588,14 @@
           <w:rFonts w:eastAsia="Times New Roman"/>
         </w:rPr>
       </w:pPr>
-      <w:bookmarkStart w:id="6" w:name="_Toc304895852"/>
+      <w:bookmarkStart w:id="5" w:name="_Toc304895852"/>
       <w:r>
         <w:rPr>
           <w:rFonts w:eastAsia="Times New Roman"/>
         </w:rPr>
         <w:t>Requirements</w:t>
       </w:r>
-      <w:bookmarkEnd w:id="6"/>
+      <w:bookmarkEnd w:id="5"/>
     </w:p>
     <w:p>
       <w:pPr>
@@ -3655,14 +3653,14 @@
           <w:rFonts w:eastAsia="Times New Roman"/>
         </w:rPr>
       </w:pPr>
-      <w:bookmarkStart w:id="7" w:name="_Toc304895853"/>
+      <w:bookmarkStart w:id="6" w:name="_Toc304895853"/>
       <w:r>
         <w:rPr>
           <w:rFonts w:eastAsia="Times New Roman"/>
         </w:rPr>
         <w:t>Required states and modes</w:t>
       </w:r>
-      <w:bookmarkEnd w:id="7"/>
+      <w:bookmarkEnd w:id="6"/>
     </w:p>
     <w:p>
       <w:pPr>
@@ -3825,10 +3823,7 @@
         <w:t xml:space="preserve">performing </w:t>
       </w:r>
       <w:r>
-        <w:t>advanced</w:t>
-      </w:r>
-      <w:r>
-        <w:t xml:space="preserve"> wind tunnel operations</w:t>
+        <w:t>advanced wind tunnel operations</w:t>
       </w:r>
     </w:p>
     <w:p>
@@ -4018,14 +4013,14 @@
           <w:rFonts w:eastAsia="Times New Roman"/>
         </w:rPr>
       </w:pPr>
-      <w:bookmarkStart w:id="8" w:name="_Toc304895854"/>
+      <w:bookmarkStart w:id="7" w:name="_Toc304895854"/>
       <w:r>
         <w:rPr>
           <w:rFonts w:eastAsia="Times New Roman"/>
         </w:rPr>
         <w:t>Software item capability requirements</w:t>
       </w:r>
-      <w:bookmarkEnd w:id="8"/>
+      <w:bookmarkEnd w:id="7"/>
     </w:p>
     <w:p>
       <w:pPr>
@@ -4096,7 +4091,13 @@
         </w:numPr>
       </w:pPr>
       <w:r>
-        <w:t>The system shall be suitable to a range of children, teenagers, and young adults in the capacity of visitors to a science center.</w:t>
+        <w:t xml:space="preserve">The </w:t>
+      </w:r>
+      <w:r>
+        <w:t xml:space="preserve">physical </w:t>
+      </w:r>
+      <w:r>
+        <w:t>wind tunnel system shall include reporting capabilities to select social networks.</w:t>
       </w:r>
     </w:p>
     <w:p>
@@ -4108,7 +4109,7 @@
         </w:numPr>
       </w:pPr>
       <w:r>
-        <w:t>The system shall be resilient to power surges.</w:t>
+        <w:t>The virtual wind tunnel system shall include reporting capabilities to select social networks.</w:t>
       </w:r>
     </w:p>
     <w:p>
@@ -4120,7 +4121,8 @@
         </w:numPr>
       </w:pPr>
       <w:r>
-        <w:t>The wind tunnel system shall include reporting capabilities to select social networks.</w:t>
+        <w:lastRenderedPageBreak/>
+        <w:t>The system should provide a level of synchronization between the physical and virtual wind tunnels. That is, applying conditions to the physical (or virtual) wind tunnel should automatically apply conditions to the virtual (or physical) tunnel.</w:t>
       </w:r>
     </w:p>
     <w:p>
@@ -4132,7 +4134,7 @@
         </w:numPr>
       </w:pPr>
       <w:r>
-        <w:t>The virtual wind tunnel system shall include reporting capabilities to select social networks.</w:t>
+        <w:t>The system should include a computational geometry input method similar to a whiteboard app to the virtual tunnel via modern hand held devices.</w:t>
       </w:r>
     </w:p>
     <w:p>
@@ -4144,8 +4146,13 @@
         </w:numPr>
       </w:pPr>
       <w:r>
-        <w:lastRenderedPageBreak/>
-        <w:t>The system should provide a level of synchronization between the physical and virtual wind tunnels. That is, applying conditions to the physical (or virtual) wind tunnel should automatically apply conditions to the virtual (or physical) tunnel.</w:t>
+        <w:t xml:space="preserve">The </w:t>
+      </w:r>
+      <w:r>
+        <w:t xml:space="preserve">physical </w:t>
+      </w:r>
+      <w:r>
+        <w:t>wind tunnel shall reset itself to a default initial state after a period of no input.</w:t>
       </w:r>
     </w:p>
     <w:p>
@@ -4157,7 +4164,7 @@
         </w:numPr>
       </w:pPr>
       <w:r>
-        <w:t>The system should include a computational geometry input method similar to a whiteboard app to the virtual tunnel via modern hand held devices.</w:t>
+        <w:t>The virtual wind tunnel should gracefully fail when given malformed inputs.</w:t>
       </w:r>
     </w:p>
     <w:p>
@@ -4169,115 +4176,7 @@
         </w:numPr>
       </w:pPr>
       <w:r>
-        <w:t>The project shall provide durable child proof physical controls</w:t>
-      </w:r>
-    </w:p>
-    <w:p>
-      <w:pPr>
-        <w:pStyle w:val="ListParagraph"/>
-        <w:numPr>
-          <w:ilvl w:val="2"/>
-          <w:numId w:val="9"/>
-        </w:numPr>
-      </w:pPr>
-      <w:r>
-        <w:t>The hardware and software interfaces shall be highly reliable and intuitive, suitable for use by children.</w:t>
-      </w:r>
-    </w:p>
-    <w:p>
-      <w:pPr>
-        <w:pStyle w:val="ListParagraph"/>
-        <w:numPr>
-          <w:ilvl w:val="2"/>
-          <w:numId w:val="9"/>
-        </w:numPr>
-      </w:pPr>
-      <w:r>
-        <w:t>The power on, power off, and reset procedures shall be simple enough to be performed by an untrained layperson.</w:t>
-      </w:r>
-    </w:p>
-    <w:p>
-      <w:pPr>
-        <w:pStyle w:val="ListParagraph"/>
-        <w:numPr>
-          <w:ilvl w:val="2"/>
-          <w:numId w:val="9"/>
-        </w:numPr>
-      </w:pPr>
-      <w:r>
-        <w:t>The wind tunnel shall reset itself to a default initial state after a period of no input.</w:t>
-      </w:r>
-    </w:p>
-    <w:p>
-      <w:pPr>
-        <w:pStyle w:val="ListParagraph"/>
-        <w:numPr>
-          <w:ilvl w:val="2"/>
-          <w:numId w:val="9"/>
-        </w:numPr>
-      </w:pPr>
-      <w:r>
-        <w:t>The hardware sensors and instruments used by the tunnel shall be off-the-shelf and easily obtainable a third party attempting to recreate the tunnel design.</w:t>
-      </w:r>
-    </w:p>
-    <w:p>
-      <w:pPr>
-        <w:pStyle w:val="ListParagraph"/>
-        <w:numPr>
-          <w:ilvl w:val="2"/>
-          <w:numId w:val="9"/>
-        </w:numPr>
-      </w:pPr>
-      <w:r>
-        <w:t>The software components of the system shall be open source or freely available to a third party attempting to recreate the tunnel design.</w:t>
-      </w:r>
-    </w:p>
-    <w:p>
-      <w:pPr>
-        <w:pStyle w:val="ListParagraph"/>
-        <w:numPr>
-          <w:ilvl w:val="2"/>
-          <w:numId w:val="9"/>
-        </w:numPr>
-      </w:pPr>
-      <w:r>
-        <w:t>The virtual wind tunnel should gracefully fail when given malformed inputs.</w:t>
-      </w:r>
-    </w:p>
-    <w:p>
-      <w:pPr>
-        <w:pStyle w:val="ListParagraph"/>
-        <w:numPr>
-          <w:ilvl w:val="2"/>
-          <w:numId w:val="9"/>
-        </w:numPr>
-      </w:pPr>
-      <w:r>
-        <w:t>The virtual wind tunnel should run a complete visualization and display the outputs in less than 1 minute on a modern hand held device.</w:t>
-      </w:r>
-    </w:p>
-    <w:p>
-      <w:pPr>
-        <w:pStyle w:val="ListParagraph"/>
-        <w:numPr>
-          <w:ilvl w:val="2"/>
-          <w:numId w:val="9"/>
-        </w:numPr>
-      </w:pPr>
-      <w:r>
         <w:t>The virtual wind tunnel should provide outputs such as lift, drag, mach number, pressure, etc.</w:t>
-      </w:r>
-    </w:p>
-    <w:p>
-      <w:pPr>
-        <w:pStyle w:val="ListParagraph"/>
-        <w:numPr>
-          <w:ilvl w:val="2"/>
-          <w:numId w:val="9"/>
-        </w:numPr>
-      </w:pPr>
-      <w:r>
-        <w:t>The project should produce designs, code, and lessons learned to replicate the system by other teams.</w:t>
       </w:r>
     </w:p>
     <w:p>
@@ -4291,13 +4190,29 @@
           <w:rFonts w:eastAsia="Times New Roman"/>
         </w:rPr>
       </w:pPr>
-      <w:bookmarkStart w:id="9" w:name="_Toc304895855"/>
+      <w:bookmarkStart w:id="8" w:name="_Toc304895855"/>
       <w:r>
         <w:rPr>
           <w:rFonts w:eastAsia="Times New Roman"/>
         </w:rPr>
         <w:t>Software item capability</w:t>
       </w:r>
+      <w:bookmarkEnd w:id="8"/>
+    </w:p>
+    <w:p>
+      <w:pPr>
+        <w:ind w:left="720" w:firstLine="72"/>
+      </w:pPr>
+      <w:r>
+        <w:t xml:space="preserve">See </w:t>
+      </w:r>
+      <w:r>
+        <w:t>previous section</w:t>
+      </w:r>
+      <w:r>
+        <w:t>.</w:t>
+      </w:r>
+      <w:bookmarkStart w:id="9" w:name="_GoBack"/>
       <w:bookmarkEnd w:id="9"/>
     </w:p>
     <w:p>
@@ -4319,6 +4234,14 @@
         <w:t>Software item external interface requirements</w:t>
       </w:r>
       <w:bookmarkEnd w:id="10"/>
+    </w:p>
+    <w:p>
+      <w:pPr>
+        <w:ind w:left="72" w:firstLine="720"/>
+      </w:pPr>
+      <w:r>
+        <w:t>Deferred to future design documents.</w:t>
+      </w:r>
     </w:p>
     <w:p>
       <w:pPr>
@@ -4408,7 +4331,6 @@
         <w:rPr>
           <w:rFonts w:eastAsia="Times New Roman"/>
         </w:rPr>
-        <w:lastRenderedPageBreak/>
         <w:t>Projec</w:t>
       </w:r>
       <w:r>
@@ -4421,10 +4343,10 @@
     </w:p>
     <w:p>
       <w:pPr>
-        <w:ind w:left="360"/>
-      </w:pPr>
-      <w:r>
-        <w:t>Not applicable.</w:t>
+        <w:ind w:left="432" w:firstLine="360"/>
+      </w:pPr>
+      <w:r>
+        <w:t>Not applicable</w:t>
       </w:r>
     </w:p>
     <w:p>
@@ -4455,7 +4377,7 @@
     </w:p>
     <w:p>
       <w:pPr>
-        <w:ind w:firstLine="360"/>
+        <w:ind w:left="72" w:firstLine="720"/>
       </w:pPr>
       <w:r>
         <w:t>Deferred to future design documents.</w:t>
@@ -4484,7 +4406,7 @@
     <w:p>
       <w:pPr>
         <w:pStyle w:val="ListParagraph"/>
-        <w:ind w:left="360"/>
+        <w:ind w:left="432" w:firstLine="360"/>
       </w:pPr>
       <w:r>
         <w:t>Deferred to future design documents.</w:t>
@@ -4506,6 +4428,7 @@
         <w:rPr>
           <w:rFonts w:eastAsia="Times New Roman"/>
         </w:rPr>
+        <w:lastRenderedPageBreak/>
         <w:t>Adaptation requirements</w:t>
       </w:r>
       <w:bookmarkEnd w:id="15"/>
@@ -4532,6 +4455,42 @@
     </w:p>
     <w:p>
       <w:pPr>
+        <w:pStyle w:val="ListParagraph"/>
+        <w:numPr>
+          <w:ilvl w:val="2"/>
+          <w:numId w:val="9"/>
+        </w:numPr>
+      </w:pPr>
+      <w:r>
+        <w:t>The system shall be suitable to a range of children, teenagers, and young adults in the capacity of visitors to a science center.</w:t>
+      </w:r>
+    </w:p>
+    <w:p>
+      <w:pPr>
+        <w:pStyle w:val="ListParagraph"/>
+        <w:numPr>
+          <w:ilvl w:val="2"/>
+          <w:numId w:val="9"/>
+        </w:numPr>
+      </w:pPr>
+      <w:r>
+        <w:t>The project shall provide durable child proof physical controls</w:t>
+      </w:r>
+    </w:p>
+    <w:p>
+      <w:pPr>
+        <w:pStyle w:val="ListParagraph"/>
+        <w:numPr>
+          <w:ilvl w:val="2"/>
+          <w:numId w:val="9"/>
+        </w:numPr>
+      </w:pPr>
+      <w:r>
+        <w:t>The hardware and software interfaces shall be highly reliable and intuitive, suitable for use by children.</w:t>
+      </w:r>
+    </w:p>
+    <w:p>
+      <w:pPr>
         <w:pStyle w:val="Heading3"/>
         <w:numPr>
           <w:ilvl w:val="1"/>
@@ -4552,6 +4511,15 @@
     </w:p>
     <w:p>
       <w:pPr>
+        <w:pStyle w:val="ListParagraph"/>
+        <w:ind w:left="1224" w:firstLine="216"/>
+      </w:pPr>
+      <w:r>
+        <w:t>Not applicable</w:t>
+      </w:r>
+    </w:p>
+    <w:p>
+      <w:pPr>
         <w:pStyle w:val="Heading3"/>
         <w:numPr>
           <w:ilvl w:val="1"/>
@@ -4572,6 +4540,18 @@
     </w:p>
     <w:p>
       <w:pPr>
+        <w:pStyle w:val="ListParagraph"/>
+        <w:numPr>
+          <w:ilvl w:val="2"/>
+          <w:numId w:val="9"/>
+        </w:numPr>
+      </w:pPr>
+      <w:r>
+        <w:t>The software components of the system shall be open source or freely available to a third party attempting to recreate the tunnel design.</w:t>
+      </w:r>
+    </w:p>
+    <w:p>
+      <w:pPr>
         <w:pStyle w:val="Heading3"/>
         <w:numPr>
           <w:ilvl w:val="1"/>
@@ -4592,6 +4572,18 @@
     </w:p>
     <w:p>
       <w:pPr>
+        <w:pStyle w:val="ListParagraph"/>
+        <w:numPr>
+          <w:ilvl w:val="2"/>
+          <w:numId w:val="9"/>
+        </w:numPr>
+      </w:pPr>
+      <w:r>
+        <w:t>The virtual wind tunnel should run a complete visualization and display the outputs in less than 1 minute on a modern hand held device.</w:t>
+      </w:r>
+    </w:p>
+    <w:p>
+      <w:pPr>
         <w:pStyle w:val="Heading3"/>
         <w:numPr>
           <w:ilvl w:val="1"/>
@@ -4612,6 +4604,18 @@
     </w:p>
     <w:p>
       <w:pPr>
+        <w:pStyle w:val="ListParagraph"/>
+        <w:numPr>
+          <w:ilvl w:val="2"/>
+          <w:numId w:val="9"/>
+        </w:numPr>
+      </w:pPr>
+      <w:r>
+        <w:t>The hardware sensors and instruments used by the tunnel shall be off-the-shelf and easily obtainable a third party attempting to recreate the tunnel design.</w:t>
+      </w:r>
+    </w:p>
+    <w:p>
+      <w:pPr>
         <w:pStyle w:val="Heading3"/>
         <w:numPr>
           <w:ilvl w:val="1"/>
@@ -4712,6 +4716,18 @@
     </w:p>
     <w:p>
       <w:pPr>
+        <w:pStyle w:val="ListParagraph"/>
+        <w:numPr>
+          <w:ilvl w:val="2"/>
+          <w:numId w:val="9"/>
+        </w:numPr>
+      </w:pPr>
+      <w:r>
+        <w:t>The system shall be resilient to power surges.</w:t>
+      </w:r>
+    </w:p>
+    <w:p>
+      <w:pPr>
         <w:pStyle w:val="Heading3"/>
         <w:numPr>
           <w:ilvl w:val="1"/>
@@ -4732,6 +4748,14 @@
     </w:p>
     <w:p>
       <w:pPr>
+        <w:ind w:left="1440"/>
+      </w:pPr>
+      <w:r>
+        <w:t>See next section.</w:t>
+      </w:r>
+    </w:p>
+    <w:p>
+      <w:pPr>
         <w:pStyle w:val="Heading3"/>
         <w:numPr>
           <w:ilvl w:val="1"/>
@@ -4752,6 +4776,18 @@
     </w:p>
     <w:p>
       <w:pPr>
+        <w:pStyle w:val="ListParagraph"/>
+        <w:numPr>
+          <w:ilvl w:val="2"/>
+          <w:numId w:val="9"/>
+        </w:numPr>
+      </w:pPr>
+      <w:r>
+        <w:t>The power on, power off, and reset procedures shall be simple enough to be performed by an untrained layperson.</w:t>
+      </w:r>
+    </w:p>
+    <w:p>
+      <w:pPr>
         <w:pStyle w:val="Heading3"/>
         <w:numPr>
           <w:ilvl w:val="1"/>
@@ -4772,6 +4808,15 @@
     </w:p>
     <w:p>
       <w:pPr>
+        <w:pStyle w:val="ListParagraph"/>
+        <w:ind w:left="1224" w:firstLine="216"/>
+      </w:pPr>
+      <w:r>
+        <w:t>Not applicable</w:t>
+      </w:r>
+    </w:p>
+    <w:p>
+      <w:pPr>
         <w:pStyle w:val="Heading3"/>
         <w:numPr>
           <w:ilvl w:val="1"/>
@@ -4786,9 +4831,22 @@
         <w:rPr>
           <w:rFonts w:eastAsia="Times New Roman"/>
         </w:rPr>
+        <w:lastRenderedPageBreak/>
         <w:t>Other requirements</w:t>
       </w:r>
       <w:bookmarkEnd w:id="29"/>
+    </w:p>
+    <w:p>
+      <w:pPr>
+        <w:pStyle w:val="ListParagraph"/>
+        <w:numPr>
+          <w:ilvl w:val="2"/>
+          <w:numId w:val="9"/>
+        </w:numPr>
+      </w:pPr>
+      <w:r>
+        <w:t>The project should produce designs, code, and lessons learned to replicate the system by other teams.</w:t>
+      </w:r>
     </w:p>
     <w:p>
       <w:pPr>
@@ -4812,6 +4870,15 @@
     </w:p>
     <w:p>
       <w:pPr>
+        <w:pStyle w:val="ListParagraph"/>
+        <w:ind w:left="1224" w:firstLine="216"/>
+      </w:pPr>
+      <w:r>
+        <w:t>Not applicable</w:t>
+      </w:r>
+    </w:p>
+    <w:p>
+      <w:pPr>
         <w:pStyle w:val="Heading3"/>
         <w:numPr>
           <w:ilvl w:val="1"/>
@@ -4826,9 +4893,24 @@
         <w:rPr>
           <w:rFonts w:eastAsia="Times New Roman"/>
         </w:rPr>
-        <w:t>Precedence and criticality of requirements</w:t>
+        <w:t>Precedence and criticality of requirement</w:t>
       </w:r>
       <w:bookmarkEnd w:id="31"/>
+      <w:r>
+        <w:rPr>
+          <w:rFonts w:eastAsia="Times New Roman"/>
+        </w:rPr>
+        <w:t>s</w:t>
+      </w:r>
+    </w:p>
+    <w:p>
+      <w:pPr>
+        <w:pStyle w:val="ListParagraph"/>
+        <w:ind w:left="1224" w:firstLine="216"/>
+      </w:pPr>
+      <w:r>
+        <w:t>Not applicable</w:t>
+      </w:r>
     </w:p>
     <w:p>
       <w:pPr>
@@ -4858,6 +4940,14 @@
     </w:p>
     <w:p>
       <w:pPr>
+        <w:ind w:firstLine="360"/>
+      </w:pPr>
+      <w:r>
+        <w:t>Not applicable</w:t>
+      </w:r>
+    </w:p>
+    <w:p>
+      <w:pPr>
         <w:pStyle w:val="Heading3"/>
         <w:numPr>
           <w:ilvl w:val="0"/>
@@ -4898,6 +4988,14 @@
     </w:p>
     <w:p>
       <w:pPr>
+        <w:ind w:firstLine="360"/>
+      </w:pPr>
+      <w:r>
+        <w:t>None</w:t>
+      </w:r>
+    </w:p>
+    <w:p>
+      <w:pPr>
         <w:pStyle w:val="Heading3"/>
         <w:numPr>
           <w:ilvl w:val="0"/>
@@ -4921,6 +5019,14 @@
         <w:t>s</w:t>
       </w:r>
       <w:bookmarkEnd w:id="35"/>
+    </w:p>
+    <w:p>
+      <w:pPr>
+        <w:ind w:firstLine="360"/>
+      </w:pPr>
+      <w:r>
+        <w:t>None</w:t>
+      </w:r>
     </w:p>
     <w:sectPr>
       <w:pgSz w:w="12240" w:h="15840"/>
@@ -7154,7 +7260,7 @@
 </file>
 
 <file path=customXml/itemProps2.xml><?xml version="1.0" encoding="utf-8"?>
-<ds:datastoreItem xmlns:ds="http://schemas.openxmlformats.org/officeDocument/2006/customXml" ds:itemID="{D6772242-751A-C149-911F-8C99C05C5F60}">
+<ds:datastoreItem xmlns:ds="http://schemas.openxmlformats.org/officeDocument/2006/customXml" ds:itemID="{4B38E8BB-AE76-AD4C-8A5F-577A0AE77CCA}">
   <ds:schemaRefs>
     <ds:schemaRef ds:uri="http://schemas.openxmlformats.org/officeDocument/2006/bibliography"/>
   </ds:schemaRefs>

</xml_diff>